<commit_message>
Update some schema like flight, ...
</commit_message>
<xml_diff>
--- a/Documentations/CS 157A-Team6-DB_Design_v2.docx
+++ b/Documentations/CS 157A-Team6-DB_Design_v2.docx
@@ -282,15 +282,7 @@
           <w:sz w:val="24"/>
           <w:szCs w:val="24"/>
         </w:rPr>
-        <w:t xml:space="preserve">Our objective is to develop a web-based application for stakeholders who have recently founded an airline named Airline </w:t>
-      </w:r>
-      <w:r>
-        <w:rPr>
-          <w:rFonts w:ascii="Times New Roman" w:eastAsia="Times New Roman" w:hAnsi="Times New Roman" w:cs="Times New Roman"/>
-          <w:sz w:val="24"/>
-          <w:szCs w:val="24"/>
-        </w:rPr>
-        <w:t xml:space="preserve">Services Team-6 (or AST6) and are in need of a website that can provide a booking service to their customers. Because they are new in the </w:t>
+        <w:t xml:space="preserve">Our objective is to develop a web-based application for stakeholders who have recently founded an airline named Airline Services Team-6 (or AST6) and are in need of a website that can provide a booking service to their customers. Because they are new in the </w:t>
       </w:r>
       <w:proofErr w:type="gramStart"/>
       <w:r>
@@ -308,15 +300,7 @@
           <w:sz w:val="24"/>
           <w:szCs w:val="24"/>
         </w:rPr>
-        <w:t xml:space="preserve"> want their website to be released as fast as possible, and they are giving us 3 months to accomplish the</w:t>
-      </w:r>
-      <w:r>
-        <w:rPr>
-          <w:rFonts w:ascii="Times New Roman" w:eastAsia="Times New Roman" w:hAnsi="Times New Roman" w:cs="Times New Roman"/>
-          <w:sz w:val="24"/>
-          <w:szCs w:val="24"/>
-        </w:rPr>
-        <w:t>ir expectations. Needless to say, they consider efficiency, security, reliability and scalability of the utmost importance. A small list of the features that they find absolutely essential:</w:t>
+        <w:t xml:space="preserve"> want their website to be released as fast as possible, and they are giving us 3 months to accomplish their expectations. Needless to say, they consider efficiency, security, reliability and scalability of the utmost importance. A small list of the features that they find absolutely essential:</w:t>
       </w:r>
     </w:p>
     <w:p>
@@ -404,15 +388,7 @@
           <w:sz w:val="24"/>
           <w:szCs w:val="24"/>
         </w:rPr>
-        <w:t>Console interface f</w:t>
-      </w:r>
-      <w:r>
-        <w:rPr>
-          <w:rFonts w:ascii="Times New Roman" w:eastAsia="Times New Roman" w:hAnsi="Times New Roman" w:cs="Times New Roman"/>
-          <w:sz w:val="24"/>
-          <w:szCs w:val="24"/>
-        </w:rPr>
-        <w:t>or users to manage their flight, special offers and flight history</w:t>
+        <w:t>Console interface for users to manage their flight, special offers and flight history</w:t>
       </w:r>
     </w:p>
     <w:p>
@@ -522,15 +498,7 @@
           <w:sz w:val="24"/>
           <w:szCs w:val="24"/>
         </w:rPr>
-        <w:t>Connect client-ser</w:t>
-      </w:r>
-      <w:r>
-        <w:rPr>
-          <w:rFonts w:ascii="Times New Roman" w:eastAsia="Times New Roman" w:hAnsi="Times New Roman" w:cs="Times New Roman"/>
-          <w:sz w:val="24"/>
-          <w:szCs w:val="24"/>
-        </w:rPr>
-        <w:t>ver workflow to database management system</w:t>
+        <w:t>Connect client-server workflow to database management system</w:t>
       </w:r>
     </w:p>
     <w:p>
@@ -1565,7 +1533,6 @@
                                 </w:rPr>
                                 <w:t>Data access layer (</w:t>
                               </w:r>
-                              <w:proofErr w:type="spellStart"/>
                               <w:r>
                                 <w:rPr>
                                   <w:color w:val="000000"/>
@@ -1574,7 +1541,6 @@
                                 </w:rPr>
                                 <w:t>mysql</w:t>
                               </w:r>
-                              <w:proofErr w:type="spellEnd"/>
                             </w:p>
                             <w:p>
                               <w:pPr>
@@ -1956,7 +1922,6 @@
                           </w:rPr>
                           <w:t>Data access layer (</w:t>
                         </w:r>
-                        <w:proofErr w:type="spellStart"/>
                         <w:r>
                           <w:rPr>
                             <w:color w:val="000000"/>
@@ -1965,7 +1930,6 @@
                           </w:rPr>
                           <w:t>mysql</w:t>
                         </w:r>
-                        <w:proofErr w:type="spellEnd"/>
                       </w:p>
                       <w:p>
                         <w:pPr>
@@ -2305,15 +2269,7 @@
           <w:sz w:val="24"/>
           <w:szCs w:val="24"/>
         </w:rPr>
-        <w:t xml:space="preserve">Back-end: </w:t>
-      </w:r>
-      <w:r>
-        <w:rPr>
-          <w:rFonts w:ascii="Times New Roman" w:eastAsia="Times New Roman" w:hAnsi="Times New Roman" w:cs="Times New Roman"/>
-          <w:sz w:val="24"/>
-          <w:szCs w:val="24"/>
-        </w:rPr>
-        <w:t xml:space="preserve">express.js (v4.16.1) and </w:t>
+        <w:t xml:space="preserve">Back-end: express.js (v4.16.1) and </w:t>
       </w:r>
       <w:proofErr w:type="spellStart"/>
       <w:r>
@@ -2402,16 +2358,7 @@
           <w:sz w:val="24"/>
           <w:szCs w:val="24"/>
         </w:rPr>
-        <w:t xml:space="preserve">There is only one type of user which is customer/ client to our airline services. All the flight information and processes will be </w:t>
-      </w:r>
-      <w:r>
-        <w:rPr>
-          <w:rFonts w:ascii="Times New Roman" w:eastAsia="Times New Roman" w:hAnsi="Times New Roman" w:cs="Times New Roman"/>
-          <w:color w:val="1D1C1D"/>
-          <w:sz w:val="24"/>
-          <w:szCs w:val="24"/>
-        </w:rPr>
-        <w:t>pre-set and simulated.</w:t>
+        <w:t>There is only one type of user which is customer/ client to our airline services. All the flight information and processes will be pre-set and simulated.</w:t>
       </w:r>
     </w:p>
     <w:p>
@@ -2593,16 +2540,7 @@
           <w:sz w:val="24"/>
           <w:szCs w:val="24"/>
         </w:rPr>
-        <w:t xml:space="preserve">Email. This is important because users will have to use </w:t>
-      </w:r>
-      <w:r>
-        <w:rPr>
-          <w:rFonts w:ascii="Times New Roman" w:eastAsia="Times New Roman" w:hAnsi="Times New Roman" w:cs="Times New Roman"/>
-          <w:color w:val="1D1C1D"/>
-          <w:sz w:val="24"/>
-          <w:szCs w:val="24"/>
-        </w:rPr>
-        <w:t>email to sign in our services, to get email confirmation (see 2-factor authentication, page 5), or to reset their password</w:t>
+        <w:t>Email. This is important because users will have to use email to sign in our services, to get email confirmation (see 2-factor authentication, page 5), or to reset their password</w:t>
       </w:r>
     </w:p>
     <w:p>
@@ -2711,16 +2649,7 @@
           <w:sz w:val="24"/>
           <w:szCs w:val="24"/>
         </w:rPr>
-        <w:t>If users set 2-factor auth</w:t>
-      </w:r>
-      <w:r>
-        <w:rPr>
-          <w:rFonts w:ascii="Times New Roman" w:eastAsia="Times New Roman" w:hAnsi="Times New Roman" w:cs="Times New Roman"/>
-          <w:color w:val="1D1C1D"/>
-          <w:sz w:val="24"/>
-          <w:szCs w:val="24"/>
-        </w:rPr>
-        <w:t>entication, they will have to enter a confirmation code sent to their registered email</w:t>
+        <w:t>If users set 2-factor authentication, they will have to enter a confirmation code sent to their registered email</w:t>
       </w:r>
     </w:p>
     <w:p>
@@ -2802,16 +2731,7 @@
           <w:sz w:val="24"/>
           <w:szCs w:val="24"/>
         </w:rPr>
-        <w:t xml:space="preserve">It will then ask the user to provide the email to receive </w:t>
-      </w:r>
-      <w:r>
-        <w:rPr>
-          <w:rFonts w:ascii="Times New Roman" w:eastAsia="Times New Roman" w:hAnsi="Times New Roman" w:cs="Times New Roman"/>
-          <w:color w:val="1D1C1D"/>
-          <w:sz w:val="24"/>
-          <w:szCs w:val="24"/>
-        </w:rPr>
-        <w:t>reset-password link.</w:t>
+        <w:t>It will then ask the user to provide the email to receive reset-password link.</w:t>
       </w:r>
     </w:p>
     <w:p>
@@ -2869,16 +2789,7 @@
           <w:sz w:val="24"/>
           <w:szCs w:val="24"/>
         </w:rPr>
-        <w:t xml:space="preserve">: When users sign in, they will have access to dashboard where they can search for flights, reserve flights, change their profile and as well as access to </w:t>
-      </w:r>
-      <w:r>
-        <w:rPr>
-          <w:rFonts w:ascii="Times New Roman" w:eastAsia="Times New Roman" w:hAnsi="Times New Roman" w:cs="Times New Roman"/>
-          <w:color w:val="1D1C1D"/>
-          <w:sz w:val="24"/>
-          <w:szCs w:val="24"/>
-        </w:rPr>
-        <w:t>flight management</w:t>
+        <w:t>: When users sign in, they will have access to dashboard where they can search for flights, reserve flights, change their profile and as well as access to flight management</w:t>
       </w:r>
     </w:p>
     <w:p>
@@ -3005,15 +2916,7 @@
           <w:sz w:val="24"/>
           <w:szCs w:val="24"/>
         </w:rPr>
-        <w:t>prioritize fligh</w:t>
-      </w:r>
-      <w:r>
-        <w:rPr>
-          <w:rFonts w:ascii="Times New Roman" w:eastAsia="Times New Roman" w:hAnsi="Times New Roman" w:cs="Times New Roman"/>
-          <w:sz w:val="24"/>
-          <w:szCs w:val="24"/>
-        </w:rPr>
-        <w:t xml:space="preserve">t fares - sort the given list of potential flights by the following criteria: </w:t>
+        <w:t xml:space="preserve">prioritize flight fares - sort the given list of potential flights by the following criteria: </w:t>
       </w:r>
     </w:p>
     <w:p>
@@ -3104,15 +3007,7 @@
           <w:sz w:val="24"/>
           <w:szCs w:val="24"/>
         </w:rPr>
-        <w:t>iii. Based on fli</w:t>
-      </w:r>
-      <w:r>
-        <w:rPr>
-          <w:rFonts w:ascii="Times New Roman" w:eastAsia="Times New Roman" w:hAnsi="Times New Roman" w:cs="Times New Roman"/>
-          <w:sz w:val="24"/>
-          <w:szCs w:val="24"/>
-        </w:rPr>
-        <w:t>ght classes (First Class, Economy Plus, or Economy)</w:t>
+        <w:t>iii. Based on flight classes (First Class, Economy Plus, or Economy)</w:t>
       </w:r>
     </w:p>
     <w:p>
@@ -3196,16 +3091,7 @@
           <w:sz w:val="24"/>
           <w:szCs w:val="24"/>
         </w:rPr>
-        <w:t xml:space="preserve">Users can start to reserve it by entering more personal information such as passport/ID and credit card </w:t>
-      </w:r>
-      <w:r>
-        <w:rPr>
-          <w:rFonts w:ascii="Times New Roman" w:eastAsia="Times New Roman" w:hAnsi="Times New Roman" w:cs="Times New Roman"/>
-          <w:color w:val="1D1C1D"/>
-          <w:sz w:val="24"/>
-          <w:szCs w:val="24"/>
-        </w:rPr>
-        <w:t>information. Then, users will be prompted to confirm or cancel the reservation</w:t>
+        <w:t>Users can start to reserve it by entering more personal information such as passport/ID and credit card information. Then, users will be prompted to confirm or cancel the reservation</w:t>
       </w:r>
     </w:p>
     <w:p>
@@ -3287,16 +3173,7 @@
           <w:sz w:val="24"/>
           <w:szCs w:val="24"/>
         </w:rPr>
-        <w:t>Finally, users will be redirected back to state of searching f</w:t>
-      </w:r>
-      <w:r>
-        <w:rPr>
-          <w:rFonts w:ascii="Times New Roman" w:eastAsia="Times New Roman" w:hAnsi="Times New Roman" w:cs="Times New Roman"/>
-          <w:color w:val="1D1C1D"/>
-          <w:sz w:val="24"/>
-          <w:szCs w:val="24"/>
-        </w:rPr>
-        <w:t>or a flight</w:t>
+        <w:t>Finally, users will be redirected back to state of searching for a flight</w:t>
       </w:r>
     </w:p>
     <w:p>
@@ -3410,16 +3287,7 @@
           <w:sz w:val="24"/>
           <w:szCs w:val="24"/>
         </w:rPr>
-        <w:t>Preferred Flight Class: next time they search, their flight class will</w:t>
-      </w:r>
-      <w:r>
-        <w:rPr>
-          <w:rFonts w:ascii="Times New Roman" w:eastAsia="Times New Roman" w:hAnsi="Times New Roman" w:cs="Times New Roman"/>
-          <w:color w:val="1D1C1D"/>
-          <w:sz w:val="24"/>
-          <w:szCs w:val="24"/>
-        </w:rPr>
-        <w:t xml:space="preserve"> be set as their default, they can change it anytime</w:t>
+        <w:t>Preferred Flight Class: next time they search, their flight class will be set as their default, they can change it anytime</w:t>
       </w:r>
     </w:p>
     <w:p>
@@ -3510,16 +3378,7 @@
           <w:sz w:val="24"/>
           <w:szCs w:val="24"/>
         </w:rPr>
-        <w:t>: users can view information about their flights bo</w:t>
-      </w:r>
-      <w:r>
-        <w:rPr>
-          <w:rFonts w:ascii="Times New Roman" w:eastAsia="Times New Roman" w:hAnsi="Times New Roman" w:cs="Times New Roman"/>
-          <w:color w:val="1D1C1D"/>
-          <w:sz w:val="24"/>
-          <w:szCs w:val="24"/>
-        </w:rPr>
-        <w:t xml:space="preserve">oked with our airline. </w:t>
+        <w:t xml:space="preserve">: users can view information about their flights booked with our airline. </w:t>
       </w:r>
     </w:p>
     <w:p>
@@ -3760,15 +3619,7 @@
           <w:sz w:val="24"/>
           <w:szCs w:val="24"/>
         </w:rPr>
-        <w:t xml:space="preserve">We will be </w:t>
-      </w:r>
-      <w:r>
-        <w:rPr>
-          <w:rFonts w:ascii="Times New Roman" w:eastAsia="Times New Roman" w:hAnsi="Times New Roman" w:cs="Times New Roman"/>
-          <w:sz w:val="24"/>
-          <w:szCs w:val="24"/>
-        </w:rPr>
-        <w:t xml:space="preserve">building a Graphical User Interface for this application using React, Redux, HTML and CSS3/Bootstrap. To use our application to search for flights, users will have to create an account with sign up </w:t>
+        <w:t xml:space="preserve">We will be building a Graphical User Interface for this application using React, Redux, HTML and CSS3/Bootstrap. To use our application to search for flights, users will have to create an account with sign up </w:t>
       </w:r>
       <w:proofErr w:type="spellStart"/>
       <w:r>
@@ -3786,15 +3637,7 @@
           <w:sz w:val="24"/>
           <w:szCs w:val="24"/>
         </w:rPr>
-        <w:t xml:space="preserve"> using an ‘Enroll now’ button that will be placed in t</w:t>
-      </w:r>
-      <w:r>
-        <w:rPr>
-          <w:rFonts w:ascii="Times New Roman" w:eastAsia="Times New Roman" w:hAnsi="Times New Roman" w:cs="Times New Roman"/>
-          <w:sz w:val="24"/>
-          <w:szCs w:val="24"/>
-        </w:rPr>
-        <w:t xml:space="preserve">he center of the page. If they are not signed in and try to access via direct </w:t>
+        <w:t xml:space="preserve"> using an ‘Enroll now’ button that will be placed in the center of the page. If they are not signed in and try to access via direct </w:t>
       </w:r>
       <w:proofErr w:type="spellStart"/>
       <w:r>
@@ -3830,15 +3673,7 @@
           <w:sz w:val="24"/>
           <w:szCs w:val="24"/>
         </w:rPr>
-        <w:t xml:space="preserve"> in the Welcome page, users can reset their </w:t>
-      </w:r>
-      <w:r>
-        <w:rPr>
-          <w:rFonts w:ascii="Times New Roman" w:eastAsia="Times New Roman" w:hAnsi="Times New Roman" w:cs="Times New Roman"/>
-          <w:sz w:val="24"/>
-          <w:szCs w:val="24"/>
-        </w:rPr>
-        <w:t>password with ‘Forgot password’ using their registered email address. This will allow us to send them a verification email and allow them to change their password.</w:t>
+        <w:t xml:space="preserve"> in the Welcome page, users can reset their password with ‘Forgot password’ using their registered email address. This will allow us to send them a verification email and allow them to change their password.</w:t>
       </w:r>
     </w:p>
     <w:p>
@@ -3858,47 +3693,7 @@
           <w:sz w:val="24"/>
           <w:szCs w:val="24"/>
         </w:rPr>
-        <w:t>Once users sign in, they can search for flights using our search bar which will be placed at</w:t>
-      </w:r>
-      <w:r>
-        <w:rPr>
-          <w:rFonts w:ascii="Times New Roman" w:eastAsia="Times New Roman" w:hAnsi="Times New Roman" w:cs="Times New Roman"/>
-          <w:sz w:val="24"/>
-          <w:szCs w:val="24"/>
-        </w:rPr>
-        <w:t xml:space="preserve"> the top of the page. When they search, they will fill in their departing location and desired destination, as well as departure and return dates. Users will then click search or press enter to start querying for their flights, then the page will display a</w:t>
-      </w:r>
-      <w:r>
-        <w:rPr>
-          <w:rFonts w:ascii="Times New Roman" w:eastAsia="Times New Roman" w:hAnsi="Times New Roman" w:cs="Times New Roman"/>
-          <w:sz w:val="24"/>
-          <w:szCs w:val="24"/>
-        </w:rPr>
-        <w:t xml:space="preserve"> list of flights matching the given criteria in our database. Users can open up advanced search to refine some search options as well as prioritization for time in day and flight classes. Moreover, users will be able to sort the returned flights by total d</w:t>
-      </w:r>
-      <w:r>
-        <w:rPr>
-          <w:rFonts w:ascii="Times New Roman" w:eastAsia="Times New Roman" w:hAnsi="Times New Roman" w:cs="Times New Roman"/>
-          <w:sz w:val="24"/>
-          <w:szCs w:val="24"/>
-        </w:rPr>
-        <w:t>uration/number of stops and price, they will also be able to set the min and max price when searching so they do not have to view tickets outside of their budget. Having these search options will allow users to find a flight that they need in the most stre</w:t>
-      </w:r>
-      <w:r>
-        <w:rPr>
-          <w:rFonts w:ascii="Times New Roman" w:eastAsia="Times New Roman" w:hAnsi="Times New Roman" w:cs="Times New Roman"/>
-          <w:sz w:val="24"/>
-          <w:szCs w:val="24"/>
-        </w:rPr>
-        <w:t>amlined way. In addition, users can change their profile by clicking a button in the upper right part of user dashboard. This will bring users to profile page that allows them to change their password and change their preferences. There will be a menu on t</w:t>
-      </w:r>
-      <w:r>
-        <w:rPr>
-          <w:rFonts w:ascii="Times New Roman" w:eastAsia="Times New Roman" w:hAnsi="Times New Roman" w:cs="Times New Roman"/>
-          <w:sz w:val="24"/>
-          <w:szCs w:val="24"/>
-        </w:rPr>
-        <w:t xml:space="preserve">he left of the page that allows them to do things such as manage their flight information, change or upgrade their flight, check-in their flight, or cancel entirely. </w:t>
+        <w:t xml:space="preserve">Once users sign in, they can search for flights using our search bar which will be placed at the top of the page. When they search, they will fill in their departing location and desired destination, as well as departure and return dates. Users will then click search or press enter to start querying for their flights, then the page will display a list of flights matching the given criteria in our database. Users can open up advanced search to refine some search options as well as prioritization for time in day and flight classes. Moreover, users will be able to sort the returned flights by total duration/number of stops and price, they will also be able to set the min and max price when searching so they do not have to view tickets outside of their budget. Having these search options will allow users to find a flight that they need in the most streamlined way. In addition, users can change their profile by clicking a button in the upper right part of user dashboard. This will bring users to profile page that allows them to change their password and change their preferences. There will be a menu on the left of the page that allows them to do things such as manage their flight information, change or upgrade their flight, check-in their flight, or cancel entirely. </w:t>
       </w:r>
     </w:p>
     <w:p>
@@ -3990,23 +3785,17 @@
           <w:szCs w:val="24"/>
         </w:rPr>
         <w:lastRenderedPageBreak/>
-        <w:t>to the​ ​system​, the ​user​ ​must​ ​provide​ ​an​ ​existing​ ​em</w:t>
-      </w:r>
-      <w:r>
-        <w:rPr>
-          <w:rFonts w:ascii="Times New Roman" w:eastAsia="Times New Roman" w:hAnsi="Times New Roman" w:cs="Times New Roman"/>
-          <w:sz w:val="24"/>
-          <w:szCs w:val="24"/>
-        </w:rPr>
-        <w:t>ail​ ​account​ ​along​ ​with​ ​the associated​ ​password.​ Meanwhile, if a user happens to forget password, the user have to reset his password before signing in to the system. ​The​ database system ​will​ ​be​ ​implemented​ ​using​ ​local host ​providing​</w:t>
-      </w:r>
-      <w:r>
-        <w:rPr>
-          <w:rFonts w:ascii="Times New Roman" w:eastAsia="Times New Roman" w:hAnsi="Times New Roman" w:cs="Times New Roman"/>
-          <w:sz w:val="24"/>
-          <w:szCs w:val="24"/>
-        </w:rPr>
-        <w:t xml:space="preserve"> connection​ ​to​ ​server.  </w:t>
+        <w:t xml:space="preserve">to the​ ​system​, the ​user​ ​must​ ​provide​ ​an​ ​existing​ ​email​ ​account​ ​along​ ​with​ ​the associated​ ​password.​ Meanwhile, if a user </w:t>
+      </w:r>
+      <w:bookmarkStart w:id="33" w:name="_GoBack"/>
+      <w:bookmarkEnd w:id="33"/>
+      <w:r>
+        <w:rPr>
+          <w:rFonts w:ascii="Times New Roman" w:eastAsia="Times New Roman" w:hAnsi="Times New Roman" w:cs="Times New Roman"/>
+          <w:sz w:val="24"/>
+          <w:szCs w:val="24"/>
+        </w:rPr>
+        <w:t xml:space="preserve">happens to forget password, the user have to reset his password before signing in to the system. ​The​ database system ​will​ ​be​ ​implemented​ ​using​ ​local host ​providing​ connection​ ​to​ ​server.  </w:t>
       </w:r>
       <w:r>
         <w:rPr>
@@ -4080,15 +3869,7 @@
           <w:sz w:val="24"/>
           <w:szCs w:val="24"/>
         </w:rPr>
-        <w:t>Simulated flight informatio</w:t>
-      </w:r>
-      <w:r>
-        <w:rPr>
-          <w:rFonts w:ascii="Times New Roman" w:eastAsia="Times New Roman" w:hAnsi="Times New Roman" w:cs="Times New Roman"/>
-          <w:sz w:val="24"/>
-          <w:szCs w:val="24"/>
-        </w:rPr>
-        <w:t>n</w:t>
+        <w:t>Simulated flight information</w:t>
       </w:r>
     </w:p>
     <w:p>
@@ -4125,15 +3906,7 @@
           <w:sz w:val="24"/>
           <w:szCs w:val="24"/>
         </w:rPr>
-        <w:t xml:space="preserve"> double-book the same flight. When the user enters a search query, a series of desired flights will be displayed, with the number of seats left. If the number of seats is zero, that f</w:t>
-      </w:r>
-      <w:r>
-        <w:rPr>
-          <w:rFonts w:ascii="Times New Roman" w:eastAsia="Times New Roman" w:hAnsi="Times New Roman" w:cs="Times New Roman"/>
-          <w:sz w:val="24"/>
-          <w:szCs w:val="24"/>
-        </w:rPr>
-        <w:t>light will not be shown to the user, even if it meets their other criteria.</w:t>
+        <w:t xml:space="preserve"> double-book the same flight. When the user enters a search query, a series of desired flights will be displayed, with the number of seats left. If the number of seats is zero, that flight will not be shown to the user, even if it meets their other criteria.</w:t>
       </w:r>
     </w:p>
     <w:p>
@@ -4193,15 +3966,7 @@
           <w:sz w:val="24"/>
           <w:szCs w:val="24"/>
         </w:rPr>
-        <w:t>Also, it depends on further requirements from the stakeh</w:t>
-      </w:r>
-      <w:r>
-        <w:rPr>
-          <w:rFonts w:ascii="Times New Roman" w:eastAsia="Times New Roman" w:hAnsi="Times New Roman" w:cs="Times New Roman"/>
-          <w:sz w:val="24"/>
-          <w:szCs w:val="24"/>
-        </w:rPr>
-        <w:t>olders</w:t>
+        <w:t>Also, it depends on further requirements from the stakeholders</w:t>
       </w:r>
     </w:p>
     <w:p>
@@ -4301,15 +4066,7 @@
           <w:sz w:val="24"/>
           <w:szCs w:val="24"/>
         </w:rPr>
-        <w:t>In this AST6 project, we implement the concurrently popular tec</w:t>
-      </w:r>
-      <w:r>
-        <w:rPr>
-          <w:rFonts w:ascii="Times New Roman" w:eastAsia="Times New Roman" w:hAnsi="Times New Roman" w:cs="Times New Roman"/>
-          <w:sz w:val="24"/>
-          <w:szCs w:val="24"/>
-        </w:rPr>
-        <w:t>hnology Node.js and React to build the client side and server side.</w:t>
+        <w:t>In this AST6 project, we implement the concurrently popular technology Node.js and React to build the client side and server side.</w:t>
       </w:r>
     </w:p>
     <w:p>
@@ -4327,8 +4084,8 @@
       <w:pPr>
         <w:pStyle w:val="Heading2"/>
       </w:pPr>
-      <w:bookmarkStart w:id="33" w:name="_Toc21381677"/>
-      <w:bookmarkEnd w:id="33"/>
+      <w:bookmarkStart w:id="34" w:name="_Toc21381677"/>
+      <w:bookmarkEnd w:id="34"/>
       <w:r>
         <w:rPr>
           <w:b/>
@@ -4355,8 +4112,8 @@
         </w:rPr>
         <w:tab/>
       </w:r>
-      <w:bookmarkStart w:id="34" w:name="docs-internal-guid-dd5e564b-7fff-1f73-59"/>
-      <w:bookmarkEnd w:id="34"/>
+      <w:bookmarkStart w:id="35" w:name="docs-internal-guid-dd5e564b-7fff-1f73-59"/>
+      <w:bookmarkEnd w:id="35"/>
       <w:r>
         <w:rPr>
           <w:b/>
@@ -4421,8 +4178,8 @@
           <w:color w:val="000000"/>
         </w:rPr>
       </w:pPr>
-      <w:bookmarkStart w:id="35" w:name="_Toc21381678"/>
-      <w:bookmarkEnd w:id="35"/>
+      <w:bookmarkStart w:id="36" w:name="_Toc21381678"/>
+      <w:bookmarkEnd w:id="36"/>
       <w:r>
         <w:rPr>
           <w:color w:val="808080" w:themeColor="background1" w:themeShade="80"/>
@@ -4439,8 +4196,8 @@
       <w:pPr>
         <w:pStyle w:val="Heading2"/>
       </w:pPr>
-      <w:bookmarkStart w:id="36" w:name="_Toc21381679"/>
-      <w:bookmarkEnd w:id="36"/>
+      <w:bookmarkStart w:id="37" w:name="_Toc21381679"/>
+      <w:bookmarkEnd w:id="37"/>
       <w:r>
         <w:rPr>
           <w:b/>
@@ -4467,8 +4224,8 @@
           <w:szCs w:val="22"/>
         </w:rPr>
       </w:pPr>
-      <w:bookmarkStart w:id="37" w:name="docs-internal-guid-5c1455bb-7fff-99d9-f8"/>
-      <w:bookmarkEnd w:id="37"/>
+      <w:bookmarkStart w:id="38" w:name="docs-internal-guid-5c1455bb-7fff-99d9-f8"/>
+      <w:bookmarkEnd w:id="38"/>
       <w:r>
         <w:rPr>
           <w:rFonts w:ascii="Arial" w:hAnsi="Arial" w:cs="Arial"/>
@@ -4630,16 +4387,7 @@
           <w:sz w:val="22"/>
           <w:szCs w:val="22"/>
         </w:rPr>
-        <w:t>Each user will have to provide email, first name, last name, middle name initial, Date of Birth (DOB), and address in order to sign up, and has a uniqu</w:t>
-      </w:r>
-      <w:r>
-        <w:rPr>
-          <w:rFonts w:ascii="Arial" w:hAnsi="Arial" w:cs="Arial"/>
-          <w:color w:val="000000"/>
-          <w:sz w:val="22"/>
-          <w:szCs w:val="22"/>
-        </w:rPr>
-        <w:t>e user ID which is assigned by System. Each user can have exactly one preference at a time, but has a many to one relationship with special offers and tickets. </w:t>
+        <w:t>Each user will have to provide email, first name, last name, middle name initial, Date of Birth (DOB), and address in order to sign up, and has a unique user ID which is assigned by System. Each user can have exactly one preference at a time, but has a many to one relationship with special offers and tickets. </w:t>
       </w:r>
     </w:p>
     <w:p>
@@ -4794,16 +4542,7 @@
           <w:color w:val="000000"/>
           <w:sz w:val="24"/>
         </w:rPr>
-        <w:t>45)</w:t>
-      </w:r>
-      <w:r>
-        <w:rPr>
-          <w:rFonts w:ascii="Courier New" w:hAnsi="Courier New"/>
-          <w:b/>
-          <w:color w:val="000000"/>
-          <w:sz w:val="24"/>
-        </w:rPr>
-        <w:t xml:space="preserve"> NULL,</w:t>
+        <w:t>45) NULL,</w:t>
       </w:r>
     </w:p>
     <w:p>
@@ -5267,8 +5006,8 @@
       <w:r>
         <w:br/>
       </w:r>
-      <w:bookmarkStart w:id="38" w:name="docs-internal-guid-8c6bfe5c-7fff-c488-48"/>
-      <w:bookmarkEnd w:id="38"/>
+      <w:bookmarkStart w:id="39" w:name="docs-internal-guid-8c6bfe5c-7fff-c488-48"/>
+      <w:bookmarkEnd w:id="39"/>
       <w:r>
         <w:rPr>
           <w:rFonts w:ascii="Times New Roman" w:eastAsia="Times New Roman" w:hAnsi="Times New Roman" w:cs="Times New Roman"/>
@@ -5343,8 +5082,8 @@
           <w:lang w:val="en-US"/>
         </w:rPr>
       </w:pPr>
-      <w:bookmarkStart w:id="39" w:name="docs-internal-guid-af436595-7fff-fcc2-c2"/>
-      <w:bookmarkEnd w:id="39"/>
+      <w:bookmarkStart w:id="40" w:name="docs-internal-guid-af436595-7fff-fcc2-c2"/>
+      <w:bookmarkEnd w:id="40"/>
       <w:proofErr w:type="gramStart"/>
       <w:r>
         <w:rPr>
@@ -5464,31 +5203,7 @@
           <w:color w:val="000000"/>
           <w:lang w:val="en-US"/>
         </w:rPr>
-        <w:t xml:space="preserve"> </w:t>
-      </w:r>
-      <w:r>
-        <w:rPr>
-          <w:rFonts w:eastAsia="Times New Roman"/>
-          <w:color w:val="000000"/>
-          <w:lang w:val="en-US"/>
-        </w:rPr>
-        <w:t xml:space="preserve">Each registered user has exactly one list of preferences, so it is a </w:t>
-      </w:r>
-      <w:r>
-        <w:rPr>
-          <w:rFonts w:eastAsia="Times New Roman"/>
-          <w:color w:val="000000"/>
-          <w:lang w:val="en-US"/>
-        </w:rPr>
-        <w:t xml:space="preserve">many-to-one relationship (each user can have exactly one preference, but a preference set may be had by multiple users) . A list of preferences helps user to pre-select their options in flight search (flight time (day/night), ticket class (Business class/ </w:t>
-      </w:r>
-      <w:r>
-        <w:rPr>
-          <w:rFonts w:eastAsia="Times New Roman"/>
-          <w:color w:val="000000"/>
-          <w:lang w:val="en-US"/>
-        </w:rPr>
-        <w:t xml:space="preserve">Economic class). Alert is Yes/No to notify user when flight status changes. Two </w:t>
+        <w:t xml:space="preserve"> Each registered user has exactly one list of preferences, so it is a many-to-one relationship (each user can have exactly one preference, but a preference set may be had by multiple users) . A list of preferences helps user to pre-select their options in flight search (flight time (day/night), ticket class (Business class/ Economic class). Alert is Yes/No to notify user when flight status changes. Two </w:t>
       </w:r>
       <w:proofErr w:type="gramStart"/>
       <w:r>
@@ -5950,8 +5665,8 @@
       <w:r>
         <w:br/>
       </w:r>
-      <w:bookmarkStart w:id="40" w:name="docs-internal-guid-f8971802-7fff-555e-b0"/>
-      <w:bookmarkEnd w:id="40"/>
+      <w:bookmarkStart w:id="41" w:name="docs-internal-guid-f8971802-7fff-555e-b0"/>
+      <w:bookmarkEnd w:id="41"/>
       <w:r>
         <w:rPr>
           <w:noProof/>
@@ -6013,8 +5728,8 @@
         </w:numPr>
         <w:spacing w:line="360" w:lineRule="auto"/>
       </w:pPr>
-      <w:bookmarkStart w:id="41" w:name="docs-internal-guid-21dd9bb5-7fff-8ebc-41"/>
-      <w:bookmarkEnd w:id="41"/>
+      <w:bookmarkStart w:id="42" w:name="docs-internal-guid-21dd9bb5-7fff-8ebc-41"/>
+      <w:bookmarkEnd w:id="42"/>
       <w:r>
         <w:rPr>
           <w:b/>
@@ -6122,13 +5837,7 @@
         <w:rPr>
           <w:color w:val="000000"/>
         </w:rPr>
-        <w:t xml:space="preserve"> and email, a reserve </w:t>
-      </w:r>
-      <w:r>
-        <w:rPr>
-          <w:color w:val="000000"/>
-        </w:rPr>
-        <w:t xml:space="preserve">relationship consists of </w:t>
+        <w:t xml:space="preserve"> and email, a reserve relationship consists of </w:t>
       </w:r>
       <w:proofErr w:type="spellStart"/>
       <w:r>
@@ -6179,16 +5888,7 @@
           <w:color w:val="000000"/>
           <w:sz w:val="24"/>
         </w:rPr>
-        <w:t>CREATE</w:t>
-      </w:r>
-      <w:r>
-        <w:rPr>
-          <w:rFonts w:ascii="Courier New" w:hAnsi="Courier New"/>
-          <w:b/>
-          <w:color w:val="000000"/>
-          <w:sz w:val="24"/>
-        </w:rPr>
-        <w:t xml:space="preserve"> TABLE `cs157a_project</w:t>
+        <w:t>CREATE TABLE `cs157a_project</w:t>
       </w:r>
       <w:proofErr w:type="gramStart"/>
       <w:r>
@@ -6481,8 +6181,9 @@
           <w:color w:val="000000"/>
           <w:sz w:val="24"/>
         </w:rPr>
-        <w:t xml:space="preserve">PRIMARY KEY </w:t>
-      </w:r>
+        <w:t>PRIMARY KEY (`</w:t>
+      </w:r>
+      <w:proofErr w:type="spellStart"/>
       <w:r>
         <w:rPr>
           <w:rFonts w:ascii="Courier New" w:hAnsi="Courier New"/>
@@ -6490,9 +6191,9 @@
           <w:color w:val="000000"/>
           <w:sz w:val="24"/>
         </w:rPr>
-        <w:t>(`</w:t>
-      </w:r>
-      <w:proofErr w:type="spellStart"/>
+        <w:t>reservation_number</w:t>
+      </w:r>
+      <w:proofErr w:type="spellEnd"/>
       <w:r>
         <w:rPr>
           <w:rFonts w:ascii="Courier New" w:hAnsi="Courier New"/>
@@ -6500,22 +6201,12 @@
           <w:color w:val="000000"/>
           <w:sz w:val="24"/>
         </w:rPr>
-        <w:t>reservation_number</w:t>
-      </w:r>
-      <w:proofErr w:type="spellEnd"/>
-      <w:r>
-        <w:rPr>
-          <w:rFonts w:ascii="Courier New" w:hAnsi="Courier New"/>
-          <w:b/>
-          <w:color w:val="000000"/>
-          <w:sz w:val="24"/>
-        </w:rPr>
         <w:t>`));</w:t>
       </w:r>
     </w:p>
     <w:p>
-      <w:bookmarkStart w:id="42" w:name="docs-internal-guid-d8cca93d-7fff-b82d-98"/>
-      <w:bookmarkEnd w:id="42"/>
+      <w:bookmarkStart w:id="43" w:name="docs-internal-guid-d8cca93d-7fff-b82d-98"/>
+      <w:bookmarkEnd w:id="43"/>
     </w:p>
     <w:p>
       <w:r>
@@ -8001,7 +7692,7 @@
         <w:pStyle w:val="ListParagraph"/>
         <w:numPr>
           <w:ilvl w:val="0"/>
-          <w:numId w:val="7"/>
+          <w:numId w:val="4"/>
         </w:numPr>
         <w:spacing w:line="360" w:lineRule="auto"/>
         <w:textAlignment w:val="baseline"/>
@@ -8504,7 +8195,6 @@
           <w:szCs w:val="24"/>
           <w:lang w:val="en-US"/>
         </w:rPr>
-        <w:lastRenderedPageBreak/>
         <w:t>  `</w:t>
       </w:r>
       <w:proofErr w:type="spellStart"/>
@@ -8582,6 +8272,7 @@
           <w:szCs w:val="24"/>
           <w:lang w:val="en-US"/>
         </w:rPr>
+        <w:lastRenderedPageBreak/>
         <w:t>  PRIMARY KEY (`</w:t>
       </w:r>
       <w:proofErr w:type="spellStart"/>
@@ -8691,14 +8382,2844 @@
           </wp:inline>
         </w:drawing>
       </w:r>
-      <w:bookmarkStart w:id="43" w:name="_GoBack"/>
-      <w:bookmarkEnd w:id="43"/>
+    </w:p>
+    <w:p>
+      <w:pPr>
+        <w:pStyle w:val="BodyText"/>
+      </w:pPr>
+    </w:p>
+    <w:p>
+      <w:pPr>
+        <w:pStyle w:val="ListParagraph"/>
+        <w:numPr>
+          <w:ilvl w:val="0"/>
+          <w:numId w:val="4"/>
+        </w:numPr>
+        <w:spacing w:line="240" w:lineRule="auto"/>
+        <w:textAlignment w:val="baseline"/>
+        <w:rPr>
+          <w:rFonts w:ascii="Times New Roman" w:eastAsia="Times New Roman" w:hAnsi="Times New Roman" w:cs="Times New Roman"/>
+          <w:color w:val="000000"/>
+          <w:sz w:val="24"/>
+          <w:szCs w:val="24"/>
+          <w:lang w:val="en-US"/>
+        </w:rPr>
+      </w:pPr>
+      <w:r>
+        <w:rPr>
+          <w:rFonts w:ascii="Times New Roman" w:eastAsia="Times New Roman" w:hAnsi="Times New Roman" w:cs="Times New Roman"/>
+          <w:b/>
+          <w:bCs/>
+          <w:color w:val="000000"/>
+          <w:sz w:val="24"/>
+          <w:szCs w:val="24"/>
+          <w:lang w:val="en-US"/>
+        </w:rPr>
+        <w:t>airport (</w:t>
+      </w:r>
+      <w:r>
+        <w:rPr>
+          <w:rFonts w:ascii="Times New Roman" w:eastAsia="Times New Roman" w:hAnsi="Times New Roman" w:cs="Times New Roman"/>
+          <w:b/>
+          <w:bCs/>
+          <w:color w:val="000000"/>
+          <w:sz w:val="24"/>
+          <w:szCs w:val="24"/>
+          <w:u w:val="single"/>
+          <w:lang w:val="en-US"/>
+        </w:rPr>
+        <w:t>city</w:t>
+      </w:r>
+      <w:r>
+        <w:rPr>
+          <w:rFonts w:ascii="Times New Roman" w:eastAsia="Times New Roman" w:hAnsi="Times New Roman" w:cs="Times New Roman"/>
+          <w:b/>
+          <w:bCs/>
+          <w:color w:val="000000"/>
+          <w:sz w:val="24"/>
+          <w:szCs w:val="24"/>
+          <w:lang w:val="en-US"/>
+        </w:rPr>
+        <w:t xml:space="preserve">, </w:t>
+      </w:r>
+      <w:proofErr w:type="spellStart"/>
+      <w:r>
+        <w:rPr>
+          <w:rFonts w:ascii="Times New Roman" w:eastAsia="Times New Roman" w:hAnsi="Times New Roman" w:cs="Times New Roman"/>
+          <w:b/>
+          <w:bCs/>
+          <w:color w:val="000000"/>
+          <w:sz w:val="24"/>
+          <w:szCs w:val="24"/>
+          <w:u w:val="single"/>
+          <w:lang w:val="en-US"/>
+        </w:rPr>
+        <w:t>airport_</w:t>
+      </w:r>
+      <w:proofErr w:type="gramStart"/>
+      <w:r>
+        <w:rPr>
+          <w:rFonts w:ascii="Times New Roman" w:eastAsia="Times New Roman" w:hAnsi="Times New Roman" w:cs="Times New Roman"/>
+          <w:b/>
+          <w:bCs/>
+          <w:color w:val="000000"/>
+          <w:sz w:val="24"/>
+          <w:szCs w:val="24"/>
+          <w:u w:val="single"/>
+          <w:lang w:val="en-US"/>
+        </w:rPr>
+        <w:t>name</w:t>
+      </w:r>
+      <w:proofErr w:type="spellEnd"/>
+      <w:r>
+        <w:rPr>
+          <w:rFonts w:ascii="Times New Roman" w:eastAsia="Times New Roman" w:hAnsi="Times New Roman" w:cs="Times New Roman"/>
+          <w:b/>
+          <w:bCs/>
+          <w:color w:val="000000"/>
+          <w:sz w:val="24"/>
+          <w:szCs w:val="24"/>
+          <w:lang w:val="en-US"/>
+        </w:rPr>
+        <w:t>,  address</w:t>
+      </w:r>
+      <w:proofErr w:type="gramEnd"/>
+      <w:r>
+        <w:rPr>
+          <w:rFonts w:ascii="Times New Roman" w:eastAsia="Times New Roman" w:hAnsi="Times New Roman" w:cs="Times New Roman"/>
+          <w:b/>
+          <w:bCs/>
+          <w:color w:val="000000"/>
+          <w:sz w:val="24"/>
+          <w:szCs w:val="24"/>
+          <w:lang w:val="en-US"/>
+        </w:rPr>
+        <w:t>)</w:t>
+      </w:r>
+      <w:r>
+        <w:rPr>
+          <w:rFonts w:ascii="Times New Roman" w:eastAsia="Times New Roman" w:hAnsi="Times New Roman" w:cs="Times New Roman"/>
+          <w:color w:val="000000"/>
+          <w:sz w:val="24"/>
+          <w:szCs w:val="24"/>
+          <w:lang w:val="en-US"/>
+        </w:rPr>
+        <w:t>: Airport is where flights take off and land. One city cannot have two airports with the same name. Airports have a from/to relationship with flights, and this is a many to many relationship and flights go to many airports and airports receive many flights.</w:t>
+      </w:r>
+    </w:p>
+    <w:p>
+      <w:pPr>
+        <w:spacing w:after="240" w:line="240" w:lineRule="auto"/>
+        <w:rPr>
+          <w:rFonts w:ascii="Times New Roman" w:eastAsia="Times New Roman" w:hAnsi="Times New Roman" w:cs="Times New Roman"/>
+          <w:sz w:val="24"/>
+          <w:szCs w:val="24"/>
+          <w:lang w:val="en-US"/>
+        </w:rPr>
+      </w:pPr>
+    </w:p>
+    <w:p>
+      <w:pPr>
+        <w:shd w:val="clear" w:color="auto" w:fill="D0E0E3"/>
+        <w:spacing w:line="240" w:lineRule="auto"/>
+        <w:ind w:left="720"/>
+        <w:rPr>
+          <w:rFonts w:ascii="Times New Roman" w:eastAsia="Times New Roman" w:hAnsi="Times New Roman" w:cs="Times New Roman"/>
+          <w:sz w:val="24"/>
+          <w:szCs w:val="24"/>
+          <w:lang w:val="en-US"/>
+        </w:rPr>
+      </w:pPr>
+      <w:r>
+        <w:rPr>
+          <w:rFonts w:ascii="Courier New" w:eastAsia="Times New Roman" w:hAnsi="Courier New" w:cs="Courier New"/>
+          <w:b/>
+          <w:bCs/>
+          <w:color w:val="000000"/>
+          <w:sz w:val="24"/>
+          <w:szCs w:val="24"/>
+          <w:lang w:val="en-US"/>
+        </w:rPr>
+        <w:t>CREATE TABLE `cs157a_project</w:t>
+      </w:r>
+      <w:proofErr w:type="gramStart"/>
+      <w:r>
+        <w:rPr>
+          <w:rFonts w:ascii="Courier New" w:eastAsia="Times New Roman" w:hAnsi="Courier New" w:cs="Courier New"/>
+          <w:b/>
+          <w:bCs/>
+          <w:color w:val="000000"/>
+          <w:sz w:val="24"/>
+          <w:szCs w:val="24"/>
+          <w:lang w:val="en-US"/>
+        </w:rPr>
+        <w:t>`.`</w:t>
+      </w:r>
+      <w:proofErr w:type="gramEnd"/>
+      <w:r>
+        <w:rPr>
+          <w:rFonts w:ascii="Courier New" w:eastAsia="Times New Roman" w:hAnsi="Courier New" w:cs="Courier New"/>
+          <w:b/>
+          <w:bCs/>
+          <w:color w:val="000000"/>
+          <w:sz w:val="24"/>
+          <w:szCs w:val="24"/>
+          <w:lang w:val="en-US"/>
+        </w:rPr>
+        <w:t>airport` (</w:t>
+      </w:r>
+    </w:p>
+    <w:p>
+      <w:pPr>
+        <w:shd w:val="clear" w:color="auto" w:fill="D0E0E3"/>
+        <w:spacing w:line="240" w:lineRule="auto"/>
+        <w:ind w:left="720"/>
+        <w:rPr>
+          <w:rFonts w:ascii="Times New Roman" w:eastAsia="Times New Roman" w:hAnsi="Times New Roman" w:cs="Times New Roman"/>
+          <w:sz w:val="24"/>
+          <w:szCs w:val="24"/>
+          <w:lang w:val="en-US"/>
+        </w:rPr>
+      </w:pPr>
+      <w:r>
+        <w:rPr>
+          <w:rFonts w:ascii="Courier New" w:eastAsia="Times New Roman" w:hAnsi="Courier New" w:cs="Courier New"/>
+          <w:b/>
+          <w:bCs/>
+          <w:color w:val="000000"/>
+          <w:sz w:val="24"/>
+          <w:szCs w:val="24"/>
+          <w:lang w:val="en-US"/>
+        </w:rPr>
+        <w:t xml:space="preserve">  `city` </w:t>
+      </w:r>
+      <w:proofErr w:type="gramStart"/>
+      <w:r>
+        <w:rPr>
+          <w:rFonts w:ascii="Courier New" w:eastAsia="Times New Roman" w:hAnsi="Courier New" w:cs="Courier New"/>
+          <w:b/>
+          <w:bCs/>
+          <w:color w:val="000000"/>
+          <w:sz w:val="24"/>
+          <w:szCs w:val="24"/>
+          <w:lang w:val="en-US"/>
+        </w:rPr>
+        <w:t>VARCHAR(</w:t>
+      </w:r>
+      <w:proofErr w:type="gramEnd"/>
+      <w:r>
+        <w:rPr>
+          <w:rFonts w:ascii="Courier New" w:eastAsia="Times New Roman" w:hAnsi="Courier New" w:cs="Courier New"/>
+          <w:b/>
+          <w:bCs/>
+          <w:color w:val="000000"/>
+          <w:sz w:val="24"/>
+          <w:szCs w:val="24"/>
+          <w:lang w:val="en-US"/>
+        </w:rPr>
+        <w:t>45) NOT NULL,</w:t>
+      </w:r>
+    </w:p>
+    <w:p>
+      <w:pPr>
+        <w:shd w:val="clear" w:color="auto" w:fill="D0E0E3"/>
+        <w:spacing w:line="240" w:lineRule="auto"/>
+        <w:ind w:left="720"/>
+        <w:rPr>
+          <w:rFonts w:ascii="Times New Roman" w:eastAsia="Times New Roman" w:hAnsi="Times New Roman" w:cs="Times New Roman"/>
+          <w:sz w:val="24"/>
+          <w:szCs w:val="24"/>
+          <w:lang w:val="en-US"/>
+        </w:rPr>
+      </w:pPr>
+      <w:r>
+        <w:rPr>
+          <w:rFonts w:ascii="Courier New" w:eastAsia="Times New Roman" w:hAnsi="Courier New" w:cs="Courier New"/>
+          <w:b/>
+          <w:bCs/>
+          <w:color w:val="000000"/>
+          <w:sz w:val="24"/>
+          <w:szCs w:val="24"/>
+          <w:lang w:val="en-US"/>
+        </w:rPr>
+        <w:t>  `</w:t>
+      </w:r>
+      <w:proofErr w:type="spellStart"/>
+      <w:r>
+        <w:rPr>
+          <w:rFonts w:ascii="Courier New" w:eastAsia="Times New Roman" w:hAnsi="Courier New" w:cs="Courier New"/>
+          <w:b/>
+          <w:bCs/>
+          <w:color w:val="000000"/>
+          <w:sz w:val="24"/>
+          <w:szCs w:val="24"/>
+          <w:lang w:val="en-US"/>
+        </w:rPr>
+        <w:t>airport_name</w:t>
+      </w:r>
+      <w:proofErr w:type="spellEnd"/>
+      <w:r>
+        <w:rPr>
+          <w:rFonts w:ascii="Courier New" w:eastAsia="Times New Roman" w:hAnsi="Courier New" w:cs="Courier New"/>
+          <w:b/>
+          <w:bCs/>
+          <w:color w:val="000000"/>
+          <w:sz w:val="24"/>
+          <w:szCs w:val="24"/>
+          <w:lang w:val="en-US"/>
+        </w:rPr>
+        <w:t xml:space="preserve">` </w:t>
+      </w:r>
+      <w:proofErr w:type="gramStart"/>
+      <w:r>
+        <w:rPr>
+          <w:rFonts w:ascii="Courier New" w:eastAsia="Times New Roman" w:hAnsi="Courier New" w:cs="Courier New"/>
+          <w:b/>
+          <w:bCs/>
+          <w:color w:val="000000"/>
+          <w:sz w:val="24"/>
+          <w:szCs w:val="24"/>
+          <w:lang w:val="en-US"/>
+        </w:rPr>
+        <w:t>VARCHAR(</w:t>
+      </w:r>
+      <w:proofErr w:type="gramEnd"/>
+      <w:r>
+        <w:rPr>
+          <w:rFonts w:ascii="Courier New" w:eastAsia="Times New Roman" w:hAnsi="Courier New" w:cs="Courier New"/>
+          <w:b/>
+          <w:bCs/>
+          <w:color w:val="000000"/>
+          <w:sz w:val="24"/>
+          <w:szCs w:val="24"/>
+          <w:lang w:val="en-US"/>
+        </w:rPr>
+        <w:t>45) NOT NULL, </w:t>
+      </w:r>
+    </w:p>
+    <w:p>
+      <w:pPr>
+        <w:shd w:val="clear" w:color="auto" w:fill="D0E0E3"/>
+        <w:spacing w:line="240" w:lineRule="auto"/>
+        <w:ind w:left="720"/>
+        <w:rPr>
+          <w:rFonts w:ascii="Times New Roman" w:eastAsia="Times New Roman" w:hAnsi="Times New Roman" w:cs="Times New Roman"/>
+          <w:sz w:val="24"/>
+          <w:szCs w:val="24"/>
+          <w:lang w:val="en-US"/>
+        </w:rPr>
+      </w:pPr>
+      <w:r>
+        <w:rPr>
+          <w:rFonts w:ascii="Courier New" w:eastAsia="Times New Roman" w:hAnsi="Courier New" w:cs="Courier New"/>
+          <w:b/>
+          <w:bCs/>
+          <w:color w:val="000000"/>
+          <w:sz w:val="24"/>
+          <w:szCs w:val="24"/>
+          <w:lang w:val="en-US"/>
+        </w:rPr>
+        <w:t xml:space="preserve">  `address` </w:t>
+      </w:r>
+      <w:proofErr w:type="gramStart"/>
+      <w:r>
+        <w:rPr>
+          <w:rFonts w:ascii="Courier New" w:eastAsia="Times New Roman" w:hAnsi="Courier New" w:cs="Courier New"/>
+          <w:b/>
+          <w:bCs/>
+          <w:color w:val="000000"/>
+          <w:sz w:val="24"/>
+          <w:szCs w:val="24"/>
+          <w:lang w:val="en-US"/>
+        </w:rPr>
+        <w:t>VARCHAR(</w:t>
+      </w:r>
+      <w:proofErr w:type="gramEnd"/>
+      <w:r>
+        <w:rPr>
+          <w:rFonts w:ascii="Courier New" w:eastAsia="Times New Roman" w:hAnsi="Courier New" w:cs="Courier New"/>
+          <w:b/>
+          <w:bCs/>
+          <w:color w:val="000000"/>
+          <w:sz w:val="24"/>
+          <w:szCs w:val="24"/>
+          <w:lang w:val="en-US"/>
+        </w:rPr>
+        <w:t>128) NOT NULL,</w:t>
+      </w:r>
+    </w:p>
+    <w:p>
+      <w:pPr>
+        <w:shd w:val="clear" w:color="auto" w:fill="D0E0E3"/>
+        <w:spacing w:line="240" w:lineRule="auto"/>
+        <w:ind w:left="720"/>
+        <w:rPr>
+          <w:rFonts w:ascii="Times New Roman" w:eastAsia="Times New Roman" w:hAnsi="Times New Roman" w:cs="Times New Roman"/>
+          <w:sz w:val="24"/>
+          <w:szCs w:val="24"/>
+          <w:lang w:val="en-US"/>
+        </w:rPr>
+      </w:pPr>
+      <w:r>
+        <w:rPr>
+          <w:rFonts w:ascii="Courier New" w:eastAsia="Times New Roman" w:hAnsi="Courier New" w:cs="Courier New"/>
+          <w:b/>
+          <w:bCs/>
+          <w:color w:val="000000"/>
+          <w:sz w:val="24"/>
+          <w:szCs w:val="24"/>
+          <w:lang w:val="en-US"/>
+        </w:rPr>
+        <w:t>  PRIMARY KEY (`</w:t>
+      </w:r>
+      <w:proofErr w:type="spellStart"/>
+      <w:r>
+        <w:rPr>
+          <w:rFonts w:ascii="Courier New" w:eastAsia="Times New Roman" w:hAnsi="Courier New" w:cs="Courier New"/>
+          <w:b/>
+          <w:bCs/>
+          <w:color w:val="000000"/>
+          <w:sz w:val="24"/>
+          <w:szCs w:val="24"/>
+          <w:lang w:val="en-US"/>
+        </w:rPr>
+        <w:t>airport_name</w:t>
+      </w:r>
+      <w:proofErr w:type="spellEnd"/>
+      <w:r>
+        <w:rPr>
+          <w:rFonts w:ascii="Courier New" w:eastAsia="Times New Roman" w:hAnsi="Courier New" w:cs="Courier New"/>
+          <w:b/>
+          <w:bCs/>
+          <w:color w:val="000000"/>
+          <w:sz w:val="24"/>
+          <w:szCs w:val="24"/>
+          <w:lang w:val="en-US"/>
+        </w:rPr>
+        <w:t>`, `city`));</w:t>
+      </w:r>
+    </w:p>
+    <w:p>
+      <w:pPr>
+        <w:spacing w:line="240" w:lineRule="auto"/>
+        <w:rPr>
+          <w:rFonts w:ascii="Times New Roman" w:eastAsia="Times New Roman" w:hAnsi="Times New Roman" w:cs="Times New Roman"/>
+          <w:sz w:val="24"/>
+          <w:szCs w:val="24"/>
+          <w:lang w:val="en-US"/>
+        </w:rPr>
+      </w:pPr>
+      <w:r>
+        <w:rPr>
+          <w:rFonts w:ascii="Times New Roman" w:eastAsia="Times New Roman" w:hAnsi="Times New Roman" w:cs="Times New Roman"/>
+          <w:color w:val="000000"/>
+          <w:sz w:val="24"/>
+          <w:szCs w:val="24"/>
+          <w:lang w:val="en-US"/>
+        </w:rPr>
+        <w:tab/>
+      </w:r>
+    </w:p>
+    <w:p>
+      <w:pPr>
+        <w:spacing w:line="240" w:lineRule="auto"/>
+        <w:ind w:firstLine="720"/>
+        <w:rPr>
+          <w:rFonts w:ascii="Times New Roman" w:eastAsia="Times New Roman" w:hAnsi="Times New Roman" w:cs="Times New Roman"/>
+          <w:sz w:val="24"/>
+          <w:szCs w:val="24"/>
+          <w:lang w:val="en-US"/>
+        </w:rPr>
+      </w:pPr>
+      <w:r>
+        <w:rPr>
+          <w:rFonts w:ascii="Times New Roman" w:eastAsia="Times New Roman" w:hAnsi="Times New Roman" w:cs="Times New Roman"/>
+          <w:noProof/>
+          <w:color w:val="000000"/>
+          <w:sz w:val="24"/>
+          <w:szCs w:val="24"/>
+          <w:bdr w:val="none" w:sz="0" w:space="0" w:color="auto" w:frame="1"/>
+          <w:lang w:val="en-US"/>
+        </w:rPr>
+        <w:lastRenderedPageBreak/>
+        <w:drawing>
+          <wp:inline distT="0" distB="0" distL="0" distR="0">
+            <wp:extent cx="3726180" cy="3314700"/>
+            <wp:effectExtent l="0" t="0" r="7620" b="0"/>
+            <wp:docPr id="9" name="Picture 9" descr="https://lh6.googleusercontent.com/VxS0DZjDhNAhqhZjcf8bHvi-PGXJz2PDi7wC50vb8ka23k0u9sxACoq-RLes9RPpeTKBbxRQYqMCYYCytyy64oC5xJwTn_dvq6il6EmV5GfLxObpre4Dg4a5Fkh8SugiXu5hZHej"/>
+            <wp:cNvGraphicFramePr>
+              <a:graphicFrameLocks xmlns:a="http://schemas.openxmlformats.org/drawingml/2006/main" noChangeAspect="1"/>
+            </wp:cNvGraphicFramePr>
+            <a:graphic xmlns:a="http://schemas.openxmlformats.org/drawingml/2006/main">
+              <a:graphicData uri="http://schemas.openxmlformats.org/drawingml/2006/picture">
+                <pic:pic xmlns:pic="http://schemas.openxmlformats.org/drawingml/2006/picture">
+                  <pic:nvPicPr>
+                    <pic:cNvPr id="0" name="Picture 1" descr="https://lh6.googleusercontent.com/VxS0DZjDhNAhqhZjcf8bHvi-PGXJz2PDi7wC50vb8ka23k0u9sxACoq-RLes9RPpeTKBbxRQYqMCYYCytyy64oC5xJwTn_dvq6il6EmV5GfLxObpre4Dg4a5Fkh8SugiXu5hZHej"/>
+                    <pic:cNvPicPr>
+                      <a:picLocks noChangeAspect="1" noChangeArrowheads="1"/>
+                    </pic:cNvPicPr>
+                  </pic:nvPicPr>
+                  <pic:blipFill>
+                    <a:blip r:embed="rId15">
+                      <a:extLst>
+                        <a:ext uri="{28A0092B-C50C-407E-A947-70E740481C1C}">
+                          <a14:useLocalDpi xmlns:a14="http://schemas.microsoft.com/office/drawing/2010/main" val="0"/>
+                        </a:ext>
+                      </a:extLst>
+                    </a:blip>
+                    <a:srcRect/>
+                    <a:stretch>
+                      <a:fillRect/>
+                    </a:stretch>
+                  </pic:blipFill>
+                  <pic:spPr bwMode="auto">
+                    <a:xfrm>
+                      <a:off x="0" y="0"/>
+                      <a:ext cx="3726180" cy="3314700"/>
+                    </a:xfrm>
+                    <a:prstGeom prst="rect">
+                      <a:avLst/>
+                    </a:prstGeom>
+                    <a:noFill/>
+                    <a:ln>
+                      <a:noFill/>
+                    </a:ln>
+                  </pic:spPr>
+                </pic:pic>
+              </a:graphicData>
+            </a:graphic>
+          </wp:inline>
+        </w:drawing>
+      </w:r>
+    </w:p>
+    <w:p>
+      <w:pPr>
+        <w:spacing w:line="240" w:lineRule="auto"/>
+        <w:rPr>
+          <w:rFonts w:ascii="Times New Roman" w:eastAsia="Times New Roman" w:hAnsi="Times New Roman" w:cs="Times New Roman"/>
+          <w:sz w:val="24"/>
+          <w:szCs w:val="24"/>
+          <w:lang w:val="en-US"/>
+        </w:rPr>
+      </w:pPr>
+    </w:p>
+    <w:p>
+      <w:pPr>
+        <w:pStyle w:val="ListParagraph"/>
+        <w:numPr>
+          <w:ilvl w:val="0"/>
+          <w:numId w:val="4"/>
+        </w:numPr>
+        <w:spacing w:line="240" w:lineRule="auto"/>
+        <w:textAlignment w:val="baseline"/>
+        <w:rPr>
+          <w:rFonts w:ascii="Times New Roman" w:eastAsia="Times New Roman" w:hAnsi="Times New Roman" w:cs="Times New Roman"/>
+          <w:b/>
+          <w:bCs/>
+          <w:color w:val="000000"/>
+          <w:sz w:val="24"/>
+          <w:szCs w:val="24"/>
+          <w:lang w:val="en-US"/>
+        </w:rPr>
+      </w:pPr>
+      <w:proofErr w:type="spellStart"/>
+      <w:r>
+        <w:rPr>
+          <w:rFonts w:eastAsia="Times New Roman"/>
+          <w:b/>
+          <w:bCs/>
+          <w:color w:val="000000"/>
+          <w:lang w:val="en-US"/>
+        </w:rPr>
+        <w:t>UserHasPreference</w:t>
+      </w:r>
+      <w:proofErr w:type="spellEnd"/>
+      <w:r>
+        <w:rPr>
+          <w:rFonts w:eastAsia="Times New Roman"/>
+          <w:b/>
+          <w:bCs/>
+          <w:color w:val="000000"/>
+          <w:lang w:val="en-US"/>
+        </w:rPr>
+        <w:t xml:space="preserve"> [Relationship] (</w:t>
+      </w:r>
+      <w:proofErr w:type="spellStart"/>
+      <w:r>
+        <w:rPr>
+          <w:rFonts w:eastAsia="Times New Roman"/>
+          <w:b/>
+          <w:bCs/>
+          <w:color w:val="000000"/>
+          <w:u w:val="single"/>
+          <w:lang w:val="en-US"/>
+        </w:rPr>
+        <w:t>user_id</w:t>
+      </w:r>
+      <w:proofErr w:type="spellEnd"/>
+      <w:r>
+        <w:rPr>
+          <w:rFonts w:eastAsia="Times New Roman"/>
+          <w:b/>
+          <w:bCs/>
+          <w:color w:val="000000"/>
+          <w:lang w:val="en-US"/>
+        </w:rPr>
+        <w:t xml:space="preserve">, </w:t>
+      </w:r>
+      <w:proofErr w:type="spellStart"/>
+      <w:r>
+        <w:rPr>
+          <w:rFonts w:eastAsia="Times New Roman"/>
+          <w:b/>
+          <w:bCs/>
+          <w:color w:val="000000"/>
+          <w:u w:val="single"/>
+          <w:lang w:val="en-US"/>
+        </w:rPr>
+        <w:t>preference_id</w:t>
+      </w:r>
+      <w:proofErr w:type="spellEnd"/>
+      <w:r>
+        <w:rPr>
+          <w:rFonts w:eastAsia="Times New Roman"/>
+          <w:b/>
+          <w:bCs/>
+          <w:color w:val="000000"/>
+          <w:lang w:val="en-US"/>
+        </w:rPr>
+        <w:t>)</w:t>
+      </w:r>
+    </w:p>
+    <w:p>
+      <w:pPr>
+        <w:spacing w:line="240" w:lineRule="auto"/>
+        <w:ind w:left="720"/>
+        <w:rPr>
+          <w:rFonts w:ascii="Times New Roman" w:eastAsia="Times New Roman" w:hAnsi="Times New Roman" w:cs="Times New Roman"/>
+          <w:sz w:val="24"/>
+          <w:szCs w:val="24"/>
+          <w:lang w:val="en-US"/>
+        </w:rPr>
+      </w:pPr>
+      <w:proofErr w:type="spellStart"/>
+      <w:r>
+        <w:rPr>
+          <w:rFonts w:eastAsia="Times New Roman"/>
+          <w:color w:val="000000"/>
+          <w:lang w:val="en-US"/>
+        </w:rPr>
+        <w:t>UserHasPreference</w:t>
+      </w:r>
+      <w:proofErr w:type="spellEnd"/>
+      <w:r>
+        <w:rPr>
+          <w:rFonts w:eastAsia="Times New Roman"/>
+          <w:color w:val="000000"/>
+          <w:lang w:val="en-US"/>
+        </w:rPr>
+        <w:t xml:space="preserve"> is the relationship between the user and preference tables. It consists of unique </w:t>
+      </w:r>
+      <w:proofErr w:type="spellStart"/>
+      <w:r>
+        <w:rPr>
+          <w:rFonts w:eastAsia="Times New Roman"/>
+          <w:color w:val="000000"/>
+          <w:lang w:val="en-US"/>
+        </w:rPr>
+        <w:t>preference_id</w:t>
+      </w:r>
+      <w:proofErr w:type="spellEnd"/>
+      <w:r>
+        <w:rPr>
+          <w:rFonts w:eastAsia="Times New Roman"/>
+          <w:color w:val="000000"/>
+          <w:lang w:val="en-US"/>
+        </w:rPr>
+        <w:t xml:space="preserve">, </w:t>
+      </w:r>
+      <w:proofErr w:type="spellStart"/>
+      <w:r>
+        <w:rPr>
+          <w:rFonts w:eastAsia="Times New Roman"/>
+          <w:color w:val="000000"/>
+          <w:lang w:val="en-US"/>
+        </w:rPr>
+        <w:t>user_id</w:t>
+      </w:r>
+      <w:proofErr w:type="spellEnd"/>
+      <w:r>
+        <w:rPr>
+          <w:rFonts w:eastAsia="Times New Roman"/>
+          <w:color w:val="000000"/>
+          <w:lang w:val="en-US"/>
+        </w:rPr>
+        <w:t xml:space="preserve">. It requires these to link to two tables together, but needs no attributes of its </w:t>
+      </w:r>
+      <w:proofErr w:type="gramStart"/>
+      <w:r>
+        <w:rPr>
+          <w:rFonts w:eastAsia="Times New Roman"/>
+          <w:color w:val="000000"/>
+          <w:lang w:val="en-US"/>
+        </w:rPr>
+        <w:t>own..</w:t>
+      </w:r>
+      <w:proofErr w:type="gramEnd"/>
+    </w:p>
+    <w:p>
+      <w:pPr>
+        <w:spacing w:line="240" w:lineRule="auto"/>
+        <w:rPr>
+          <w:rFonts w:ascii="Times New Roman" w:eastAsia="Times New Roman" w:hAnsi="Times New Roman" w:cs="Times New Roman"/>
+          <w:sz w:val="24"/>
+          <w:szCs w:val="24"/>
+          <w:lang w:val="en-US"/>
+        </w:rPr>
+      </w:pPr>
+    </w:p>
+    <w:p>
+      <w:pPr>
+        <w:shd w:val="clear" w:color="auto" w:fill="D0E0E3"/>
+        <w:spacing w:line="240" w:lineRule="auto"/>
+        <w:ind w:left="720"/>
+        <w:rPr>
+          <w:rFonts w:ascii="Times New Roman" w:eastAsia="Times New Roman" w:hAnsi="Times New Roman" w:cs="Times New Roman"/>
+          <w:sz w:val="24"/>
+          <w:szCs w:val="24"/>
+          <w:lang w:val="en-US"/>
+        </w:rPr>
+      </w:pPr>
+      <w:r>
+        <w:rPr>
+          <w:rFonts w:ascii="Courier New" w:eastAsia="Times New Roman" w:hAnsi="Courier New" w:cs="Courier New"/>
+          <w:b/>
+          <w:bCs/>
+          <w:color w:val="000000"/>
+          <w:sz w:val="24"/>
+          <w:szCs w:val="24"/>
+          <w:lang w:val="en-US"/>
+        </w:rPr>
+        <w:t>CREATE TABLE `cs157a_project</w:t>
+      </w:r>
+      <w:proofErr w:type="gramStart"/>
+      <w:r>
+        <w:rPr>
+          <w:rFonts w:ascii="Courier New" w:eastAsia="Times New Roman" w:hAnsi="Courier New" w:cs="Courier New"/>
+          <w:b/>
+          <w:bCs/>
+          <w:color w:val="000000"/>
+          <w:sz w:val="24"/>
+          <w:szCs w:val="24"/>
+          <w:lang w:val="en-US"/>
+        </w:rPr>
+        <w:t>`.`</w:t>
+      </w:r>
+      <w:proofErr w:type="gramEnd"/>
+      <w:r>
+        <w:rPr>
+          <w:rFonts w:ascii="Courier New" w:eastAsia="Times New Roman" w:hAnsi="Courier New" w:cs="Courier New"/>
+          <w:b/>
+          <w:bCs/>
+          <w:color w:val="000000"/>
+          <w:sz w:val="24"/>
+          <w:szCs w:val="24"/>
+          <w:lang w:val="en-US"/>
+        </w:rPr>
+        <w:t>user_has_preference` (</w:t>
+      </w:r>
+    </w:p>
+    <w:p>
+      <w:pPr>
+        <w:shd w:val="clear" w:color="auto" w:fill="D0E0E3"/>
+        <w:spacing w:line="240" w:lineRule="auto"/>
+        <w:ind w:left="720"/>
+        <w:rPr>
+          <w:rFonts w:ascii="Times New Roman" w:eastAsia="Times New Roman" w:hAnsi="Times New Roman" w:cs="Times New Roman"/>
+          <w:sz w:val="24"/>
+          <w:szCs w:val="24"/>
+          <w:lang w:val="en-US"/>
+        </w:rPr>
+      </w:pPr>
+      <w:r>
+        <w:rPr>
+          <w:rFonts w:ascii="Courier New" w:eastAsia="Times New Roman" w:hAnsi="Courier New" w:cs="Courier New"/>
+          <w:b/>
+          <w:bCs/>
+          <w:color w:val="000000"/>
+          <w:sz w:val="24"/>
+          <w:szCs w:val="24"/>
+          <w:lang w:val="en-US"/>
+        </w:rPr>
+        <w:t>  `</w:t>
+      </w:r>
+      <w:proofErr w:type="spellStart"/>
+      <w:r>
+        <w:rPr>
+          <w:rFonts w:ascii="Courier New" w:eastAsia="Times New Roman" w:hAnsi="Courier New" w:cs="Courier New"/>
+          <w:b/>
+          <w:bCs/>
+          <w:color w:val="000000"/>
+          <w:sz w:val="24"/>
+          <w:szCs w:val="24"/>
+          <w:lang w:val="en-US"/>
+        </w:rPr>
+        <w:t>user_id</w:t>
+      </w:r>
+      <w:proofErr w:type="spellEnd"/>
+      <w:r>
+        <w:rPr>
+          <w:rFonts w:ascii="Courier New" w:eastAsia="Times New Roman" w:hAnsi="Courier New" w:cs="Courier New"/>
+          <w:b/>
+          <w:bCs/>
+          <w:color w:val="000000"/>
+          <w:sz w:val="24"/>
+          <w:szCs w:val="24"/>
+          <w:lang w:val="en-US"/>
+        </w:rPr>
+        <w:t xml:space="preserve">` </w:t>
+      </w:r>
+      <w:proofErr w:type="gramStart"/>
+      <w:r>
+        <w:rPr>
+          <w:rFonts w:ascii="Courier New" w:eastAsia="Times New Roman" w:hAnsi="Courier New" w:cs="Courier New"/>
+          <w:b/>
+          <w:bCs/>
+          <w:color w:val="000000"/>
+          <w:sz w:val="24"/>
+          <w:szCs w:val="24"/>
+          <w:lang w:val="en-US"/>
+        </w:rPr>
+        <w:t>VARCHAR(</w:t>
+      </w:r>
+      <w:proofErr w:type="gramEnd"/>
+      <w:r>
+        <w:rPr>
+          <w:rFonts w:ascii="Courier New" w:eastAsia="Times New Roman" w:hAnsi="Courier New" w:cs="Courier New"/>
+          <w:b/>
+          <w:bCs/>
+          <w:color w:val="000000"/>
+          <w:sz w:val="24"/>
+          <w:szCs w:val="24"/>
+          <w:lang w:val="en-US"/>
+        </w:rPr>
+        <w:t>32) NOT NULL,</w:t>
+      </w:r>
+    </w:p>
+    <w:p>
+      <w:pPr>
+        <w:shd w:val="clear" w:color="auto" w:fill="D0E0E3"/>
+        <w:spacing w:line="240" w:lineRule="auto"/>
+        <w:ind w:left="720"/>
+        <w:rPr>
+          <w:rFonts w:ascii="Times New Roman" w:eastAsia="Times New Roman" w:hAnsi="Times New Roman" w:cs="Times New Roman"/>
+          <w:sz w:val="24"/>
+          <w:szCs w:val="24"/>
+          <w:lang w:val="en-US"/>
+        </w:rPr>
+      </w:pPr>
+      <w:r>
+        <w:rPr>
+          <w:rFonts w:ascii="Courier New" w:eastAsia="Times New Roman" w:hAnsi="Courier New" w:cs="Courier New"/>
+          <w:b/>
+          <w:bCs/>
+          <w:color w:val="000000"/>
+          <w:sz w:val="24"/>
+          <w:szCs w:val="24"/>
+          <w:lang w:val="en-US"/>
+        </w:rPr>
+        <w:t>  `</w:t>
+      </w:r>
+      <w:proofErr w:type="spellStart"/>
+      <w:r>
+        <w:rPr>
+          <w:rFonts w:ascii="Courier New" w:eastAsia="Times New Roman" w:hAnsi="Courier New" w:cs="Courier New"/>
+          <w:b/>
+          <w:bCs/>
+          <w:color w:val="000000"/>
+          <w:sz w:val="24"/>
+          <w:szCs w:val="24"/>
+          <w:lang w:val="en-US"/>
+        </w:rPr>
+        <w:t>preference_id</w:t>
+      </w:r>
+      <w:proofErr w:type="spellEnd"/>
+      <w:r>
+        <w:rPr>
+          <w:rFonts w:ascii="Courier New" w:eastAsia="Times New Roman" w:hAnsi="Courier New" w:cs="Courier New"/>
+          <w:b/>
+          <w:bCs/>
+          <w:color w:val="000000"/>
+          <w:sz w:val="24"/>
+          <w:szCs w:val="24"/>
+          <w:lang w:val="en-US"/>
+        </w:rPr>
+        <w:t>` INT NOT NULL,</w:t>
+      </w:r>
+    </w:p>
+    <w:p>
+      <w:pPr>
+        <w:shd w:val="clear" w:color="auto" w:fill="D0E0E3"/>
+        <w:spacing w:line="240" w:lineRule="auto"/>
+        <w:ind w:left="720"/>
+        <w:rPr>
+          <w:rFonts w:ascii="Times New Roman" w:eastAsia="Times New Roman" w:hAnsi="Times New Roman" w:cs="Times New Roman"/>
+          <w:sz w:val="24"/>
+          <w:szCs w:val="24"/>
+          <w:lang w:val="en-US"/>
+        </w:rPr>
+      </w:pPr>
+      <w:r>
+        <w:rPr>
+          <w:rFonts w:ascii="Courier New" w:eastAsia="Times New Roman" w:hAnsi="Courier New" w:cs="Courier New"/>
+          <w:b/>
+          <w:bCs/>
+          <w:color w:val="000000"/>
+          <w:sz w:val="24"/>
+          <w:szCs w:val="24"/>
+          <w:lang w:val="en-US"/>
+        </w:rPr>
+        <w:t>  PRIMARY KEY (`</w:t>
+      </w:r>
+      <w:proofErr w:type="spellStart"/>
+      <w:r>
+        <w:rPr>
+          <w:rFonts w:ascii="Courier New" w:eastAsia="Times New Roman" w:hAnsi="Courier New" w:cs="Courier New"/>
+          <w:b/>
+          <w:bCs/>
+          <w:color w:val="000000"/>
+          <w:sz w:val="24"/>
+          <w:szCs w:val="24"/>
+          <w:lang w:val="en-US"/>
+        </w:rPr>
+        <w:t>user_id</w:t>
+      </w:r>
+      <w:proofErr w:type="spellEnd"/>
+      <w:r>
+        <w:rPr>
+          <w:rFonts w:ascii="Courier New" w:eastAsia="Times New Roman" w:hAnsi="Courier New" w:cs="Courier New"/>
+          <w:b/>
+          <w:bCs/>
+          <w:color w:val="000000"/>
+          <w:sz w:val="24"/>
+          <w:szCs w:val="24"/>
+          <w:lang w:val="en-US"/>
+        </w:rPr>
+        <w:t>`, `</w:t>
+      </w:r>
+      <w:proofErr w:type="spellStart"/>
+      <w:r>
+        <w:rPr>
+          <w:rFonts w:ascii="Courier New" w:eastAsia="Times New Roman" w:hAnsi="Courier New" w:cs="Courier New"/>
+          <w:b/>
+          <w:bCs/>
+          <w:color w:val="000000"/>
+          <w:sz w:val="24"/>
+          <w:szCs w:val="24"/>
+          <w:lang w:val="en-US"/>
+        </w:rPr>
+        <w:t>preference_id</w:t>
+      </w:r>
+      <w:proofErr w:type="spellEnd"/>
+      <w:r>
+        <w:rPr>
+          <w:rFonts w:ascii="Courier New" w:eastAsia="Times New Roman" w:hAnsi="Courier New" w:cs="Courier New"/>
+          <w:b/>
+          <w:bCs/>
+          <w:color w:val="000000"/>
+          <w:sz w:val="24"/>
+          <w:szCs w:val="24"/>
+          <w:lang w:val="en-US"/>
+        </w:rPr>
+        <w:t>`));</w:t>
+      </w:r>
+    </w:p>
+    <w:p>
+      <w:pPr>
+        <w:spacing w:line="240" w:lineRule="auto"/>
+        <w:ind w:left="720"/>
+        <w:rPr>
+          <w:rFonts w:ascii="Times New Roman" w:eastAsia="Times New Roman" w:hAnsi="Times New Roman" w:cs="Times New Roman"/>
+          <w:sz w:val="24"/>
+          <w:szCs w:val="24"/>
+          <w:lang w:val="en-US"/>
+        </w:rPr>
+      </w:pPr>
+      <w:r>
+        <w:rPr>
+          <w:rFonts w:eastAsia="Times New Roman"/>
+          <w:noProof/>
+          <w:color w:val="000000"/>
+          <w:bdr w:val="none" w:sz="0" w:space="0" w:color="auto" w:frame="1"/>
+          <w:lang w:val="en-US"/>
+        </w:rPr>
+        <w:lastRenderedPageBreak/>
+        <w:drawing>
+          <wp:inline distT="0" distB="0" distL="0" distR="0">
+            <wp:extent cx="1905000" cy="3276600"/>
+            <wp:effectExtent l="0" t="0" r="0" b="0"/>
+            <wp:docPr id="8" name="Picture 8" descr="https://lh4.googleusercontent.com/AEOQjzoPf6Sg66GTIxQU6ZFh8r5g_o0yMA5jwU3ek_EovKo1ZqyRyvMz_9m6e4CoQOfknPQFG7v9YhQKMGQKaVUyTjffcGYEemNMdpILJ7siBfRk3gzQy0Ymjd1x_o_5FnoCchIi"/>
+            <wp:cNvGraphicFramePr>
+              <a:graphicFrameLocks xmlns:a="http://schemas.openxmlformats.org/drawingml/2006/main" noChangeAspect="1"/>
+            </wp:cNvGraphicFramePr>
+            <a:graphic xmlns:a="http://schemas.openxmlformats.org/drawingml/2006/main">
+              <a:graphicData uri="http://schemas.openxmlformats.org/drawingml/2006/picture">
+                <pic:pic xmlns:pic="http://schemas.openxmlformats.org/drawingml/2006/picture">
+                  <pic:nvPicPr>
+                    <pic:cNvPr id="0" name="Picture 2" descr="https://lh4.googleusercontent.com/AEOQjzoPf6Sg66GTIxQU6ZFh8r5g_o0yMA5jwU3ek_EovKo1ZqyRyvMz_9m6e4CoQOfknPQFG7v9YhQKMGQKaVUyTjffcGYEemNMdpILJ7siBfRk3gzQy0Ymjd1x_o_5FnoCchIi"/>
+                    <pic:cNvPicPr>
+                      <a:picLocks noChangeAspect="1" noChangeArrowheads="1"/>
+                    </pic:cNvPicPr>
+                  </pic:nvPicPr>
+                  <pic:blipFill>
+                    <a:blip r:embed="rId16">
+                      <a:extLst>
+                        <a:ext uri="{28A0092B-C50C-407E-A947-70E740481C1C}">
+                          <a14:useLocalDpi xmlns:a14="http://schemas.microsoft.com/office/drawing/2010/main" val="0"/>
+                        </a:ext>
+                      </a:extLst>
+                    </a:blip>
+                    <a:srcRect/>
+                    <a:stretch>
+                      <a:fillRect/>
+                    </a:stretch>
+                  </pic:blipFill>
+                  <pic:spPr bwMode="auto">
+                    <a:xfrm>
+                      <a:off x="0" y="0"/>
+                      <a:ext cx="1905000" cy="3276600"/>
+                    </a:xfrm>
+                    <a:prstGeom prst="rect">
+                      <a:avLst/>
+                    </a:prstGeom>
+                    <a:noFill/>
+                    <a:ln>
+                      <a:noFill/>
+                    </a:ln>
+                  </pic:spPr>
+                </pic:pic>
+              </a:graphicData>
+            </a:graphic>
+          </wp:inline>
+        </w:drawing>
+      </w:r>
+    </w:p>
+    <w:p>
+      <w:pPr>
+        <w:spacing w:line="240" w:lineRule="auto"/>
+        <w:rPr>
+          <w:rFonts w:ascii="Times New Roman" w:eastAsia="Times New Roman" w:hAnsi="Times New Roman" w:cs="Times New Roman"/>
+          <w:sz w:val="24"/>
+          <w:szCs w:val="24"/>
+          <w:lang w:val="en-US"/>
+        </w:rPr>
+      </w:pPr>
+    </w:p>
+    <w:p>
+      <w:pPr>
+        <w:pStyle w:val="ListParagraph"/>
+        <w:numPr>
+          <w:ilvl w:val="0"/>
+          <w:numId w:val="4"/>
+        </w:numPr>
+        <w:spacing w:line="240" w:lineRule="auto"/>
+        <w:textAlignment w:val="baseline"/>
+        <w:rPr>
+          <w:rFonts w:eastAsia="Times New Roman"/>
+          <w:b/>
+          <w:bCs/>
+          <w:color w:val="000000"/>
+          <w:lang w:val="en-US"/>
+        </w:rPr>
+      </w:pPr>
+      <w:proofErr w:type="spellStart"/>
+      <w:r>
+        <w:rPr>
+          <w:rFonts w:eastAsia="Times New Roman"/>
+          <w:b/>
+          <w:bCs/>
+          <w:color w:val="000000"/>
+          <w:lang w:val="en-US"/>
+        </w:rPr>
+        <w:t>TicketOfFlight</w:t>
+      </w:r>
+      <w:proofErr w:type="spellEnd"/>
+      <w:r>
+        <w:rPr>
+          <w:rFonts w:eastAsia="Times New Roman"/>
+          <w:b/>
+          <w:bCs/>
+          <w:color w:val="000000"/>
+          <w:lang w:val="en-US"/>
+        </w:rPr>
+        <w:t xml:space="preserve"> [relationship] (</w:t>
+      </w:r>
+      <w:proofErr w:type="spellStart"/>
+      <w:r>
+        <w:rPr>
+          <w:rFonts w:eastAsia="Times New Roman"/>
+          <w:b/>
+          <w:bCs/>
+          <w:color w:val="000000"/>
+          <w:u w:val="single"/>
+          <w:lang w:val="en-US"/>
+        </w:rPr>
+        <w:t>ticket_id</w:t>
+      </w:r>
+      <w:proofErr w:type="spellEnd"/>
+      <w:r>
+        <w:rPr>
+          <w:rFonts w:eastAsia="Times New Roman"/>
+          <w:b/>
+          <w:bCs/>
+          <w:color w:val="000000"/>
+          <w:lang w:val="en-US"/>
+        </w:rPr>
+        <w:t xml:space="preserve">, </w:t>
+      </w:r>
+      <w:proofErr w:type="spellStart"/>
+      <w:r>
+        <w:rPr>
+          <w:rFonts w:eastAsia="Times New Roman"/>
+          <w:b/>
+          <w:bCs/>
+          <w:color w:val="000000"/>
+          <w:u w:val="single"/>
+          <w:lang w:val="en-US"/>
+        </w:rPr>
+        <w:t>flight_id</w:t>
+      </w:r>
+      <w:proofErr w:type="spellEnd"/>
+      <w:r>
+        <w:rPr>
+          <w:rFonts w:eastAsia="Times New Roman"/>
+          <w:b/>
+          <w:bCs/>
+          <w:color w:val="000000"/>
+          <w:lang w:val="en-US"/>
+        </w:rPr>
+        <w:t>)</w:t>
+      </w:r>
+    </w:p>
+    <w:p>
+      <w:pPr>
+        <w:spacing w:line="240" w:lineRule="auto"/>
+        <w:ind w:left="720"/>
+        <w:rPr>
+          <w:rFonts w:ascii="Times New Roman" w:eastAsia="Times New Roman" w:hAnsi="Times New Roman" w:cs="Times New Roman"/>
+          <w:sz w:val="24"/>
+          <w:szCs w:val="24"/>
+          <w:lang w:val="en-US"/>
+        </w:rPr>
+      </w:pPr>
+      <w:proofErr w:type="spellStart"/>
+      <w:r>
+        <w:rPr>
+          <w:rFonts w:eastAsia="Times New Roman"/>
+          <w:color w:val="000000"/>
+          <w:lang w:val="en-US"/>
+        </w:rPr>
+        <w:t>TicketOfFlight</w:t>
+      </w:r>
+      <w:proofErr w:type="spellEnd"/>
+      <w:r>
+        <w:rPr>
+          <w:rFonts w:eastAsia="Times New Roman"/>
+          <w:color w:val="000000"/>
+          <w:lang w:val="en-US"/>
+        </w:rPr>
+        <w:t xml:space="preserve"> is the relationship that sits between ticket and flight. It is a way of saying, one ticket links to one flight, and one flight has many passengers with tickets. So, a of-relationship consists with unique </w:t>
+      </w:r>
+      <w:proofErr w:type="spellStart"/>
+      <w:r>
+        <w:rPr>
+          <w:rFonts w:eastAsia="Times New Roman"/>
+          <w:color w:val="000000"/>
+          <w:lang w:val="en-US"/>
+        </w:rPr>
+        <w:t>ticket_id</w:t>
+      </w:r>
+      <w:proofErr w:type="spellEnd"/>
+      <w:r>
+        <w:rPr>
+          <w:rFonts w:eastAsia="Times New Roman"/>
+          <w:color w:val="000000"/>
+          <w:lang w:val="en-US"/>
+        </w:rPr>
+        <w:t xml:space="preserve"> and </w:t>
+      </w:r>
+      <w:proofErr w:type="spellStart"/>
+      <w:r>
+        <w:rPr>
+          <w:rFonts w:eastAsia="Times New Roman"/>
+          <w:color w:val="000000"/>
+          <w:lang w:val="en-US"/>
+        </w:rPr>
+        <w:t>flight_id</w:t>
+      </w:r>
+      <w:proofErr w:type="spellEnd"/>
+      <w:r>
+        <w:rPr>
+          <w:rFonts w:eastAsia="Times New Roman"/>
+          <w:color w:val="000000"/>
+          <w:lang w:val="en-US"/>
+        </w:rPr>
+        <w:t>.</w:t>
+      </w:r>
+    </w:p>
+    <w:p>
+      <w:pPr>
+        <w:spacing w:line="240" w:lineRule="auto"/>
+        <w:rPr>
+          <w:rFonts w:ascii="Times New Roman" w:eastAsia="Times New Roman" w:hAnsi="Times New Roman" w:cs="Times New Roman"/>
+          <w:sz w:val="24"/>
+          <w:szCs w:val="24"/>
+          <w:lang w:val="en-US"/>
+        </w:rPr>
+      </w:pPr>
+    </w:p>
+    <w:p>
+      <w:pPr>
+        <w:shd w:val="clear" w:color="auto" w:fill="D0E0E3"/>
+        <w:spacing w:line="240" w:lineRule="auto"/>
+        <w:ind w:left="720"/>
+        <w:rPr>
+          <w:rFonts w:ascii="Times New Roman" w:eastAsia="Times New Roman" w:hAnsi="Times New Roman" w:cs="Times New Roman"/>
+          <w:sz w:val="24"/>
+          <w:szCs w:val="24"/>
+          <w:lang w:val="en-US"/>
+        </w:rPr>
+      </w:pPr>
+      <w:r>
+        <w:rPr>
+          <w:rFonts w:ascii="Courier New" w:eastAsia="Times New Roman" w:hAnsi="Courier New" w:cs="Courier New"/>
+          <w:b/>
+          <w:bCs/>
+          <w:color w:val="000000"/>
+          <w:sz w:val="24"/>
+          <w:szCs w:val="24"/>
+          <w:lang w:val="en-US"/>
+        </w:rPr>
+        <w:t>CREATE TABLE `cs157a_project</w:t>
+      </w:r>
+      <w:proofErr w:type="gramStart"/>
+      <w:r>
+        <w:rPr>
+          <w:rFonts w:ascii="Courier New" w:eastAsia="Times New Roman" w:hAnsi="Courier New" w:cs="Courier New"/>
+          <w:b/>
+          <w:bCs/>
+          <w:color w:val="000000"/>
+          <w:sz w:val="24"/>
+          <w:szCs w:val="24"/>
+          <w:lang w:val="en-US"/>
+        </w:rPr>
+        <w:t>`.`</w:t>
+      </w:r>
+      <w:proofErr w:type="gramEnd"/>
+      <w:r>
+        <w:rPr>
+          <w:rFonts w:ascii="Courier New" w:eastAsia="Times New Roman" w:hAnsi="Courier New" w:cs="Courier New"/>
+          <w:b/>
+          <w:bCs/>
+          <w:color w:val="000000"/>
+          <w:sz w:val="24"/>
+          <w:szCs w:val="24"/>
+          <w:lang w:val="en-US"/>
+        </w:rPr>
+        <w:t>ticket_of_flight` (</w:t>
+      </w:r>
+    </w:p>
+    <w:p>
+      <w:pPr>
+        <w:shd w:val="clear" w:color="auto" w:fill="D0E0E3"/>
+        <w:spacing w:line="240" w:lineRule="auto"/>
+        <w:ind w:left="720"/>
+        <w:rPr>
+          <w:rFonts w:ascii="Times New Roman" w:eastAsia="Times New Roman" w:hAnsi="Times New Roman" w:cs="Times New Roman"/>
+          <w:sz w:val="24"/>
+          <w:szCs w:val="24"/>
+          <w:lang w:val="en-US"/>
+        </w:rPr>
+      </w:pPr>
+      <w:r>
+        <w:rPr>
+          <w:rFonts w:ascii="Courier New" w:eastAsia="Times New Roman" w:hAnsi="Courier New" w:cs="Courier New"/>
+          <w:b/>
+          <w:bCs/>
+          <w:color w:val="000000"/>
+          <w:sz w:val="24"/>
+          <w:szCs w:val="24"/>
+          <w:lang w:val="en-US"/>
+        </w:rPr>
+        <w:t>  `</w:t>
+      </w:r>
+      <w:proofErr w:type="spellStart"/>
+      <w:r>
+        <w:rPr>
+          <w:rFonts w:ascii="Courier New" w:eastAsia="Times New Roman" w:hAnsi="Courier New" w:cs="Courier New"/>
+          <w:b/>
+          <w:bCs/>
+          <w:color w:val="000000"/>
+          <w:sz w:val="24"/>
+          <w:szCs w:val="24"/>
+          <w:lang w:val="en-US"/>
+        </w:rPr>
+        <w:t>ticket_id</w:t>
+      </w:r>
+      <w:proofErr w:type="spellEnd"/>
+      <w:r>
+        <w:rPr>
+          <w:rFonts w:ascii="Courier New" w:eastAsia="Times New Roman" w:hAnsi="Courier New" w:cs="Courier New"/>
+          <w:b/>
+          <w:bCs/>
+          <w:color w:val="000000"/>
+          <w:sz w:val="24"/>
+          <w:szCs w:val="24"/>
+          <w:lang w:val="en-US"/>
+        </w:rPr>
+        <w:t>` INT NOT NULL,</w:t>
+      </w:r>
+    </w:p>
+    <w:p>
+      <w:pPr>
+        <w:shd w:val="clear" w:color="auto" w:fill="D0E0E3"/>
+        <w:spacing w:line="240" w:lineRule="auto"/>
+        <w:ind w:left="720"/>
+        <w:rPr>
+          <w:rFonts w:ascii="Times New Roman" w:eastAsia="Times New Roman" w:hAnsi="Times New Roman" w:cs="Times New Roman"/>
+          <w:sz w:val="24"/>
+          <w:szCs w:val="24"/>
+          <w:lang w:val="en-US"/>
+        </w:rPr>
+      </w:pPr>
+      <w:r>
+        <w:rPr>
+          <w:rFonts w:ascii="Courier New" w:eastAsia="Times New Roman" w:hAnsi="Courier New" w:cs="Courier New"/>
+          <w:b/>
+          <w:bCs/>
+          <w:color w:val="000000"/>
+          <w:sz w:val="24"/>
+          <w:szCs w:val="24"/>
+          <w:lang w:val="en-US"/>
+        </w:rPr>
+        <w:t>  `</w:t>
+      </w:r>
+      <w:proofErr w:type="spellStart"/>
+      <w:r>
+        <w:rPr>
+          <w:rFonts w:ascii="Courier New" w:eastAsia="Times New Roman" w:hAnsi="Courier New" w:cs="Courier New"/>
+          <w:b/>
+          <w:bCs/>
+          <w:color w:val="000000"/>
+          <w:sz w:val="24"/>
+          <w:szCs w:val="24"/>
+          <w:lang w:val="en-US"/>
+        </w:rPr>
+        <w:t>flight_id</w:t>
+      </w:r>
+      <w:proofErr w:type="spellEnd"/>
+      <w:r>
+        <w:rPr>
+          <w:rFonts w:ascii="Courier New" w:eastAsia="Times New Roman" w:hAnsi="Courier New" w:cs="Courier New"/>
+          <w:b/>
+          <w:bCs/>
+          <w:color w:val="000000"/>
+          <w:sz w:val="24"/>
+          <w:szCs w:val="24"/>
+          <w:lang w:val="en-US"/>
+        </w:rPr>
+        <w:t>` INT NOT NULL,</w:t>
+      </w:r>
+    </w:p>
+    <w:p>
+      <w:pPr>
+        <w:shd w:val="clear" w:color="auto" w:fill="D0E0E3"/>
+        <w:spacing w:line="240" w:lineRule="auto"/>
+        <w:ind w:left="720"/>
+        <w:rPr>
+          <w:rFonts w:ascii="Times New Roman" w:eastAsia="Times New Roman" w:hAnsi="Times New Roman" w:cs="Times New Roman"/>
+          <w:sz w:val="24"/>
+          <w:szCs w:val="24"/>
+          <w:lang w:val="en-US"/>
+        </w:rPr>
+      </w:pPr>
+      <w:r>
+        <w:rPr>
+          <w:rFonts w:ascii="Courier New" w:eastAsia="Times New Roman" w:hAnsi="Courier New" w:cs="Courier New"/>
+          <w:b/>
+          <w:bCs/>
+          <w:color w:val="000000"/>
+          <w:sz w:val="24"/>
+          <w:szCs w:val="24"/>
+          <w:lang w:val="en-US"/>
+        </w:rPr>
+        <w:t>  PRIMARY KEY (`</w:t>
+      </w:r>
+      <w:proofErr w:type="spellStart"/>
+      <w:r>
+        <w:rPr>
+          <w:rFonts w:ascii="Courier New" w:eastAsia="Times New Roman" w:hAnsi="Courier New" w:cs="Courier New"/>
+          <w:b/>
+          <w:bCs/>
+          <w:color w:val="000000"/>
+          <w:sz w:val="24"/>
+          <w:szCs w:val="24"/>
+          <w:lang w:val="en-US"/>
+        </w:rPr>
+        <w:t>ticket_id</w:t>
+      </w:r>
+      <w:proofErr w:type="spellEnd"/>
+      <w:r>
+        <w:rPr>
+          <w:rFonts w:ascii="Courier New" w:eastAsia="Times New Roman" w:hAnsi="Courier New" w:cs="Courier New"/>
+          <w:b/>
+          <w:bCs/>
+          <w:color w:val="000000"/>
+          <w:sz w:val="24"/>
+          <w:szCs w:val="24"/>
+          <w:lang w:val="en-US"/>
+        </w:rPr>
+        <w:t>`, `</w:t>
+      </w:r>
+      <w:proofErr w:type="spellStart"/>
+      <w:r>
+        <w:rPr>
+          <w:rFonts w:ascii="Courier New" w:eastAsia="Times New Roman" w:hAnsi="Courier New" w:cs="Courier New"/>
+          <w:b/>
+          <w:bCs/>
+          <w:color w:val="000000"/>
+          <w:sz w:val="24"/>
+          <w:szCs w:val="24"/>
+          <w:lang w:val="en-US"/>
+        </w:rPr>
+        <w:t>flight_id</w:t>
+      </w:r>
+      <w:proofErr w:type="spellEnd"/>
+      <w:r>
+        <w:rPr>
+          <w:rFonts w:ascii="Courier New" w:eastAsia="Times New Roman" w:hAnsi="Courier New" w:cs="Courier New"/>
+          <w:b/>
+          <w:bCs/>
+          <w:color w:val="000000"/>
+          <w:sz w:val="24"/>
+          <w:szCs w:val="24"/>
+          <w:lang w:val="en-US"/>
+        </w:rPr>
+        <w:t>`));</w:t>
+      </w:r>
+    </w:p>
+    <w:p>
+      <w:pPr>
+        <w:spacing w:line="240" w:lineRule="auto"/>
+        <w:rPr>
+          <w:rFonts w:ascii="Times New Roman" w:eastAsia="Times New Roman" w:hAnsi="Times New Roman" w:cs="Times New Roman"/>
+          <w:sz w:val="24"/>
+          <w:szCs w:val="24"/>
+          <w:lang w:val="en-US"/>
+        </w:rPr>
+      </w:pPr>
+    </w:p>
+    <w:p>
+      <w:pPr>
+        <w:spacing w:line="240" w:lineRule="auto"/>
+        <w:rPr>
+          <w:rFonts w:ascii="Times New Roman" w:eastAsia="Times New Roman" w:hAnsi="Times New Roman" w:cs="Times New Roman"/>
+          <w:sz w:val="24"/>
+          <w:szCs w:val="24"/>
+          <w:lang w:val="en-US"/>
+        </w:rPr>
+      </w:pPr>
+      <w:r>
+        <w:rPr>
+          <w:rFonts w:eastAsia="Times New Roman"/>
+          <w:color w:val="000000"/>
+          <w:lang w:val="en-US"/>
+        </w:rPr>
+        <w:lastRenderedPageBreak/>
+        <w:tab/>
+      </w:r>
+      <w:r>
+        <w:rPr>
+          <w:rFonts w:eastAsia="Times New Roman"/>
+          <w:noProof/>
+          <w:color w:val="000000"/>
+          <w:bdr w:val="none" w:sz="0" w:space="0" w:color="auto" w:frame="1"/>
+          <w:lang w:val="en-US"/>
+        </w:rPr>
+        <w:drawing>
+          <wp:inline distT="0" distB="0" distL="0" distR="0">
+            <wp:extent cx="1607820" cy="3307080"/>
+            <wp:effectExtent l="0" t="0" r="0" b="7620"/>
+            <wp:docPr id="7" name="Picture 7" descr="https://lh6.googleusercontent.com/wpZVGF2o2X1VvfYX_xDlxIs0pPPel8ptEcwL5TnYGAUkrcm54I7snhLG-2fQcfLXPr-9ZJrl1GLkr-WrRZGhrZHRs_GGeX27sL8tfUshq2At7GeV4mKH5_OjQawtaJ_kENqJd6gI"/>
+            <wp:cNvGraphicFramePr>
+              <a:graphicFrameLocks xmlns:a="http://schemas.openxmlformats.org/drawingml/2006/main" noChangeAspect="1"/>
+            </wp:cNvGraphicFramePr>
+            <a:graphic xmlns:a="http://schemas.openxmlformats.org/drawingml/2006/main">
+              <a:graphicData uri="http://schemas.openxmlformats.org/drawingml/2006/picture">
+                <pic:pic xmlns:pic="http://schemas.openxmlformats.org/drawingml/2006/picture">
+                  <pic:nvPicPr>
+                    <pic:cNvPr id="0" name="Picture 3" descr="https://lh6.googleusercontent.com/wpZVGF2o2X1VvfYX_xDlxIs0pPPel8ptEcwL5TnYGAUkrcm54I7snhLG-2fQcfLXPr-9ZJrl1GLkr-WrRZGhrZHRs_GGeX27sL8tfUshq2At7GeV4mKH5_OjQawtaJ_kENqJd6gI"/>
+                    <pic:cNvPicPr>
+                      <a:picLocks noChangeAspect="1" noChangeArrowheads="1"/>
+                    </pic:cNvPicPr>
+                  </pic:nvPicPr>
+                  <pic:blipFill>
+                    <a:blip r:embed="rId17">
+                      <a:extLst>
+                        <a:ext uri="{28A0092B-C50C-407E-A947-70E740481C1C}">
+                          <a14:useLocalDpi xmlns:a14="http://schemas.microsoft.com/office/drawing/2010/main" val="0"/>
+                        </a:ext>
+                      </a:extLst>
+                    </a:blip>
+                    <a:srcRect/>
+                    <a:stretch>
+                      <a:fillRect/>
+                    </a:stretch>
+                  </pic:blipFill>
+                  <pic:spPr bwMode="auto">
+                    <a:xfrm>
+                      <a:off x="0" y="0"/>
+                      <a:ext cx="1607820" cy="3307080"/>
+                    </a:xfrm>
+                    <a:prstGeom prst="rect">
+                      <a:avLst/>
+                    </a:prstGeom>
+                    <a:noFill/>
+                    <a:ln>
+                      <a:noFill/>
+                    </a:ln>
+                  </pic:spPr>
+                </pic:pic>
+              </a:graphicData>
+            </a:graphic>
+          </wp:inline>
+        </w:drawing>
+      </w:r>
+    </w:p>
+    <w:p>
+      <w:pPr>
+        <w:spacing w:line="240" w:lineRule="auto"/>
+        <w:rPr>
+          <w:rFonts w:ascii="Times New Roman" w:eastAsia="Times New Roman" w:hAnsi="Times New Roman" w:cs="Times New Roman"/>
+          <w:sz w:val="24"/>
+          <w:szCs w:val="24"/>
+          <w:lang w:val="en-US"/>
+        </w:rPr>
+      </w:pPr>
+    </w:p>
+    <w:p>
+      <w:pPr>
+        <w:pStyle w:val="ListParagraph"/>
+        <w:numPr>
+          <w:ilvl w:val="0"/>
+          <w:numId w:val="4"/>
+        </w:numPr>
+        <w:spacing w:line="240" w:lineRule="auto"/>
+        <w:textAlignment w:val="baseline"/>
+        <w:rPr>
+          <w:rFonts w:eastAsia="Times New Roman"/>
+          <w:b/>
+          <w:bCs/>
+          <w:color w:val="000000"/>
+          <w:lang w:val="en-US"/>
+        </w:rPr>
+      </w:pPr>
+      <w:proofErr w:type="spellStart"/>
+      <w:r>
+        <w:rPr>
+          <w:rFonts w:eastAsia="Times New Roman"/>
+          <w:b/>
+          <w:bCs/>
+          <w:color w:val="000000"/>
+          <w:lang w:val="en-US"/>
+        </w:rPr>
+        <w:t>PlanesUsedForFlights</w:t>
+      </w:r>
+      <w:proofErr w:type="spellEnd"/>
+      <w:r>
+        <w:rPr>
+          <w:rFonts w:eastAsia="Times New Roman"/>
+          <w:b/>
+          <w:bCs/>
+          <w:color w:val="000000"/>
+          <w:lang w:val="en-US"/>
+        </w:rPr>
+        <w:t xml:space="preserve"> [relationship</w:t>
+      </w:r>
+      <w:proofErr w:type="gramStart"/>
+      <w:r>
+        <w:rPr>
+          <w:rFonts w:eastAsia="Times New Roman"/>
+          <w:b/>
+          <w:bCs/>
+          <w:color w:val="000000"/>
+          <w:lang w:val="en-US"/>
+        </w:rPr>
+        <w:t xml:space="preserve">]( </w:t>
+      </w:r>
+      <w:proofErr w:type="spellStart"/>
+      <w:r>
+        <w:rPr>
+          <w:rFonts w:eastAsia="Times New Roman"/>
+          <w:b/>
+          <w:bCs/>
+          <w:color w:val="000000"/>
+          <w:u w:val="single"/>
+          <w:lang w:val="en-US"/>
+        </w:rPr>
+        <w:t>flight</w:t>
+      </w:r>
+      <w:proofErr w:type="gramEnd"/>
+      <w:r>
+        <w:rPr>
+          <w:rFonts w:eastAsia="Times New Roman"/>
+          <w:b/>
+          <w:bCs/>
+          <w:color w:val="000000"/>
+          <w:u w:val="single"/>
+          <w:lang w:val="en-US"/>
+        </w:rPr>
+        <w:t>_id</w:t>
+      </w:r>
+      <w:proofErr w:type="spellEnd"/>
+      <w:r>
+        <w:rPr>
+          <w:rFonts w:eastAsia="Times New Roman"/>
+          <w:b/>
+          <w:bCs/>
+          <w:color w:val="000000"/>
+          <w:lang w:val="en-US"/>
+        </w:rPr>
+        <w:t xml:space="preserve">, </w:t>
+      </w:r>
+      <w:proofErr w:type="spellStart"/>
+      <w:r>
+        <w:rPr>
+          <w:rFonts w:eastAsia="Times New Roman"/>
+          <w:b/>
+          <w:bCs/>
+          <w:color w:val="000000"/>
+          <w:u w:val="single"/>
+          <w:lang w:val="en-US"/>
+        </w:rPr>
+        <w:t>plane_id</w:t>
+      </w:r>
+      <w:proofErr w:type="spellEnd"/>
+      <w:r>
+        <w:rPr>
+          <w:rFonts w:eastAsia="Times New Roman"/>
+          <w:b/>
+          <w:bCs/>
+          <w:color w:val="000000"/>
+          <w:lang w:val="en-US"/>
+        </w:rPr>
+        <w:t>)</w:t>
+      </w:r>
+    </w:p>
+    <w:p>
+      <w:pPr>
+        <w:spacing w:line="240" w:lineRule="auto"/>
+        <w:ind w:left="720"/>
+        <w:rPr>
+          <w:rFonts w:ascii="Times New Roman" w:eastAsia="Times New Roman" w:hAnsi="Times New Roman" w:cs="Times New Roman"/>
+          <w:sz w:val="24"/>
+          <w:szCs w:val="24"/>
+          <w:lang w:val="en-US"/>
+        </w:rPr>
+      </w:pPr>
+      <w:proofErr w:type="spellStart"/>
+      <w:r>
+        <w:rPr>
+          <w:rFonts w:eastAsia="Times New Roman"/>
+          <w:color w:val="000000"/>
+          <w:lang w:val="en-US"/>
+        </w:rPr>
+        <w:t>PlanesUsedForFlights</w:t>
+      </w:r>
+      <w:proofErr w:type="spellEnd"/>
+      <w:r>
+        <w:rPr>
+          <w:rFonts w:eastAsia="Times New Roman"/>
+          <w:color w:val="000000"/>
+          <w:lang w:val="en-US"/>
+        </w:rPr>
+        <w:t xml:space="preserve"> is the relationship table that links flights and planes. This allows us to know which planes are being used in which flight, so we can refer to attributes of each plane. </w:t>
+      </w:r>
+    </w:p>
+    <w:p>
+      <w:pPr>
+        <w:spacing w:line="240" w:lineRule="auto"/>
+        <w:rPr>
+          <w:rFonts w:ascii="Times New Roman" w:eastAsia="Times New Roman" w:hAnsi="Times New Roman" w:cs="Times New Roman"/>
+          <w:sz w:val="24"/>
+          <w:szCs w:val="24"/>
+          <w:lang w:val="en-US"/>
+        </w:rPr>
+      </w:pPr>
+    </w:p>
+    <w:p>
+      <w:pPr>
+        <w:shd w:val="clear" w:color="auto" w:fill="D0E0E3"/>
+        <w:spacing w:line="240" w:lineRule="auto"/>
+        <w:ind w:left="720"/>
+        <w:rPr>
+          <w:rFonts w:ascii="Times New Roman" w:eastAsia="Times New Roman" w:hAnsi="Times New Roman" w:cs="Times New Roman"/>
+          <w:sz w:val="24"/>
+          <w:szCs w:val="24"/>
+          <w:lang w:val="en-US"/>
+        </w:rPr>
+      </w:pPr>
+      <w:r>
+        <w:rPr>
+          <w:rFonts w:ascii="Courier New" w:eastAsia="Times New Roman" w:hAnsi="Courier New" w:cs="Courier New"/>
+          <w:b/>
+          <w:bCs/>
+          <w:color w:val="000000"/>
+          <w:sz w:val="24"/>
+          <w:szCs w:val="24"/>
+          <w:lang w:val="en-US"/>
+        </w:rPr>
+        <w:t>CREATE TABLE `cs157a_project</w:t>
+      </w:r>
+      <w:proofErr w:type="gramStart"/>
+      <w:r>
+        <w:rPr>
+          <w:rFonts w:ascii="Courier New" w:eastAsia="Times New Roman" w:hAnsi="Courier New" w:cs="Courier New"/>
+          <w:b/>
+          <w:bCs/>
+          <w:color w:val="000000"/>
+          <w:sz w:val="24"/>
+          <w:szCs w:val="24"/>
+          <w:lang w:val="en-US"/>
+        </w:rPr>
+        <w:t>`.`</w:t>
+      </w:r>
+      <w:proofErr w:type="gramEnd"/>
+      <w:r>
+        <w:rPr>
+          <w:rFonts w:ascii="Courier New" w:eastAsia="Times New Roman" w:hAnsi="Courier New" w:cs="Courier New"/>
+          <w:b/>
+          <w:bCs/>
+          <w:color w:val="000000"/>
+          <w:sz w:val="24"/>
+          <w:szCs w:val="24"/>
+          <w:lang w:val="en-US"/>
+        </w:rPr>
+        <w:t>plane_usedfor_flight` (</w:t>
+      </w:r>
+      <w:r>
+        <w:rPr>
+          <w:rFonts w:ascii="Courier New" w:eastAsia="Times New Roman" w:hAnsi="Courier New" w:cs="Courier New"/>
+          <w:b/>
+          <w:bCs/>
+          <w:color w:val="000000"/>
+          <w:sz w:val="24"/>
+          <w:szCs w:val="24"/>
+          <w:lang w:val="en-US"/>
+        </w:rPr>
+        <w:tab/>
+      </w:r>
+    </w:p>
+    <w:p>
+      <w:pPr>
+        <w:shd w:val="clear" w:color="auto" w:fill="D0E0E3"/>
+        <w:spacing w:line="240" w:lineRule="auto"/>
+        <w:ind w:left="720"/>
+        <w:rPr>
+          <w:rFonts w:ascii="Times New Roman" w:eastAsia="Times New Roman" w:hAnsi="Times New Roman" w:cs="Times New Roman"/>
+          <w:sz w:val="24"/>
+          <w:szCs w:val="24"/>
+          <w:lang w:val="en-US"/>
+        </w:rPr>
+      </w:pPr>
+      <w:r>
+        <w:rPr>
+          <w:rFonts w:ascii="Courier New" w:eastAsia="Times New Roman" w:hAnsi="Courier New" w:cs="Courier New"/>
+          <w:b/>
+          <w:bCs/>
+          <w:color w:val="000000"/>
+          <w:sz w:val="24"/>
+          <w:szCs w:val="24"/>
+          <w:lang w:val="en-US"/>
+        </w:rPr>
+        <w:t>  `</w:t>
+      </w:r>
+      <w:proofErr w:type="spellStart"/>
+      <w:r>
+        <w:rPr>
+          <w:rFonts w:ascii="Courier New" w:eastAsia="Times New Roman" w:hAnsi="Courier New" w:cs="Courier New"/>
+          <w:b/>
+          <w:bCs/>
+          <w:color w:val="000000"/>
+          <w:sz w:val="24"/>
+          <w:szCs w:val="24"/>
+          <w:lang w:val="en-US"/>
+        </w:rPr>
+        <w:t>flight_id</w:t>
+      </w:r>
+      <w:proofErr w:type="spellEnd"/>
+      <w:r>
+        <w:rPr>
+          <w:rFonts w:ascii="Courier New" w:eastAsia="Times New Roman" w:hAnsi="Courier New" w:cs="Courier New"/>
+          <w:b/>
+          <w:bCs/>
+          <w:color w:val="000000"/>
+          <w:sz w:val="24"/>
+          <w:szCs w:val="24"/>
+          <w:lang w:val="en-US"/>
+        </w:rPr>
+        <w:t>` INT NOT NULL,</w:t>
+      </w:r>
+    </w:p>
+    <w:p>
+      <w:pPr>
+        <w:shd w:val="clear" w:color="auto" w:fill="D0E0E3"/>
+        <w:spacing w:line="240" w:lineRule="auto"/>
+        <w:ind w:left="720"/>
+        <w:rPr>
+          <w:rFonts w:ascii="Times New Roman" w:eastAsia="Times New Roman" w:hAnsi="Times New Roman" w:cs="Times New Roman"/>
+          <w:sz w:val="24"/>
+          <w:szCs w:val="24"/>
+          <w:lang w:val="en-US"/>
+        </w:rPr>
+      </w:pPr>
+      <w:r>
+        <w:rPr>
+          <w:rFonts w:ascii="Courier New" w:eastAsia="Times New Roman" w:hAnsi="Courier New" w:cs="Courier New"/>
+          <w:b/>
+          <w:bCs/>
+          <w:color w:val="000000"/>
+          <w:sz w:val="24"/>
+          <w:szCs w:val="24"/>
+          <w:lang w:val="en-US"/>
+        </w:rPr>
+        <w:t>  `</w:t>
+      </w:r>
+      <w:proofErr w:type="spellStart"/>
+      <w:r>
+        <w:rPr>
+          <w:rFonts w:ascii="Courier New" w:eastAsia="Times New Roman" w:hAnsi="Courier New" w:cs="Courier New"/>
+          <w:b/>
+          <w:bCs/>
+          <w:color w:val="000000"/>
+          <w:sz w:val="24"/>
+          <w:szCs w:val="24"/>
+          <w:lang w:val="en-US"/>
+        </w:rPr>
+        <w:t>plane_id</w:t>
+      </w:r>
+      <w:proofErr w:type="spellEnd"/>
+      <w:r>
+        <w:rPr>
+          <w:rFonts w:ascii="Courier New" w:eastAsia="Times New Roman" w:hAnsi="Courier New" w:cs="Courier New"/>
+          <w:b/>
+          <w:bCs/>
+          <w:color w:val="000000"/>
+          <w:sz w:val="24"/>
+          <w:szCs w:val="24"/>
+          <w:lang w:val="en-US"/>
+        </w:rPr>
+        <w:t>` INT NOT NULL,</w:t>
+      </w:r>
+    </w:p>
+    <w:p>
+      <w:pPr>
+        <w:shd w:val="clear" w:color="auto" w:fill="D0E0E3"/>
+        <w:spacing w:line="240" w:lineRule="auto"/>
+        <w:ind w:left="720"/>
+        <w:rPr>
+          <w:rFonts w:ascii="Times New Roman" w:eastAsia="Times New Roman" w:hAnsi="Times New Roman" w:cs="Times New Roman"/>
+          <w:sz w:val="24"/>
+          <w:szCs w:val="24"/>
+          <w:lang w:val="en-US"/>
+        </w:rPr>
+      </w:pPr>
+      <w:r>
+        <w:rPr>
+          <w:rFonts w:ascii="Courier New" w:eastAsia="Times New Roman" w:hAnsi="Courier New" w:cs="Courier New"/>
+          <w:b/>
+          <w:bCs/>
+          <w:color w:val="000000"/>
+          <w:sz w:val="24"/>
+          <w:szCs w:val="24"/>
+          <w:lang w:val="en-US"/>
+        </w:rPr>
+        <w:t>  PRIMARY KEY (`flight_id</w:t>
+      </w:r>
+      <w:proofErr w:type="gramStart"/>
+      <w:r>
+        <w:rPr>
+          <w:rFonts w:ascii="Courier New" w:eastAsia="Times New Roman" w:hAnsi="Courier New" w:cs="Courier New"/>
+          <w:b/>
+          <w:bCs/>
+          <w:color w:val="000000"/>
+          <w:sz w:val="24"/>
+          <w:szCs w:val="24"/>
+          <w:lang w:val="en-US"/>
+        </w:rPr>
+        <w:t>`,`</w:t>
+      </w:r>
+      <w:proofErr w:type="spellStart"/>
+      <w:proofErr w:type="gramEnd"/>
+      <w:r>
+        <w:rPr>
+          <w:rFonts w:ascii="Courier New" w:eastAsia="Times New Roman" w:hAnsi="Courier New" w:cs="Courier New"/>
+          <w:b/>
+          <w:bCs/>
+          <w:color w:val="000000"/>
+          <w:sz w:val="24"/>
+          <w:szCs w:val="24"/>
+          <w:lang w:val="en-US"/>
+        </w:rPr>
+        <w:t>plane_id</w:t>
+      </w:r>
+      <w:proofErr w:type="spellEnd"/>
+      <w:r>
+        <w:rPr>
+          <w:rFonts w:ascii="Courier New" w:eastAsia="Times New Roman" w:hAnsi="Courier New" w:cs="Courier New"/>
+          <w:b/>
+          <w:bCs/>
+          <w:color w:val="000000"/>
+          <w:sz w:val="24"/>
+          <w:szCs w:val="24"/>
+          <w:lang w:val="en-US"/>
+        </w:rPr>
+        <w:t>`));</w:t>
+      </w:r>
+    </w:p>
+    <w:p>
+      <w:pPr>
+        <w:spacing w:line="240" w:lineRule="auto"/>
+        <w:rPr>
+          <w:rFonts w:ascii="Times New Roman" w:eastAsia="Times New Roman" w:hAnsi="Times New Roman" w:cs="Times New Roman"/>
+          <w:sz w:val="24"/>
+          <w:szCs w:val="24"/>
+          <w:lang w:val="en-US"/>
+        </w:rPr>
+      </w:pPr>
+    </w:p>
+    <w:p>
+      <w:pPr>
+        <w:spacing w:line="240" w:lineRule="auto"/>
+        <w:ind w:left="720"/>
+        <w:rPr>
+          <w:rFonts w:ascii="Times New Roman" w:eastAsia="Times New Roman" w:hAnsi="Times New Roman" w:cs="Times New Roman"/>
+          <w:sz w:val="24"/>
+          <w:szCs w:val="24"/>
+          <w:lang w:val="en-US"/>
+        </w:rPr>
+      </w:pPr>
+      <w:r>
+        <w:rPr>
+          <w:rFonts w:ascii="Times New Roman" w:eastAsia="Times New Roman" w:hAnsi="Times New Roman" w:cs="Times New Roman"/>
+          <w:noProof/>
+          <w:color w:val="000000"/>
+          <w:sz w:val="24"/>
+          <w:szCs w:val="24"/>
+          <w:bdr w:val="none" w:sz="0" w:space="0" w:color="auto" w:frame="1"/>
+          <w:lang w:val="en-US"/>
+        </w:rPr>
+        <w:lastRenderedPageBreak/>
+        <w:drawing>
+          <wp:inline distT="0" distB="0" distL="0" distR="0">
+            <wp:extent cx="1607820" cy="3261360"/>
+            <wp:effectExtent l="0" t="0" r="0" b="0"/>
+            <wp:docPr id="6" name="Picture 6" descr="https://lh4.googleusercontent.com/ARP2syThbENCKNoz6wR-KK1FSVfcAk-0zfc0672-ZOR6g3uXSqBmfwwQYqVj3W6BK77EP0brq-44mfMJGJpB14wcumR_LtcyI3Z_vD3b5caO2nKTQHYoVOqvLbLcz4tFjRYtN2hs"/>
+            <wp:cNvGraphicFramePr>
+              <a:graphicFrameLocks xmlns:a="http://schemas.openxmlformats.org/drawingml/2006/main" noChangeAspect="1"/>
+            </wp:cNvGraphicFramePr>
+            <a:graphic xmlns:a="http://schemas.openxmlformats.org/drawingml/2006/main">
+              <a:graphicData uri="http://schemas.openxmlformats.org/drawingml/2006/picture">
+                <pic:pic xmlns:pic="http://schemas.openxmlformats.org/drawingml/2006/picture">
+                  <pic:nvPicPr>
+                    <pic:cNvPr id="0" name="Picture 4" descr="https://lh4.googleusercontent.com/ARP2syThbENCKNoz6wR-KK1FSVfcAk-0zfc0672-ZOR6g3uXSqBmfwwQYqVj3W6BK77EP0brq-44mfMJGJpB14wcumR_LtcyI3Z_vD3b5caO2nKTQHYoVOqvLbLcz4tFjRYtN2hs"/>
+                    <pic:cNvPicPr>
+                      <a:picLocks noChangeAspect="1" noChangeArrowheads="1"/>
+                    </pic:cNvPicPr>
+                  </pic:nvPicPr>
+                  <pic:blipFill>
+                    <a:blip r:embed="rId18">
+                      <a:extLst>
+                        <a:ext uri="{28A0092B-C50C-407E-A947-70E740481C1C}">
+                          <a14:useLocalDpi xmlns:a14="http://schemas.microsoft.com/office/drawing/2010/main" val="0"/>
+                        </a:ext>
+                      </a:extLst>
+                    </a:blip>
+                    <a:srcRect/>
+                    <a:stretch>
+                      <a:fillRect/>
+                    </a:stretch>
+                  </pic:blipFill>
+                  <pic:spPr bwMode="auto">
+                    <a:xfrm>
+                      <a:off x="0" y="0"/>
+                      <a:ext cx="1607820" cy="3261360"/>
+                    </a:xfrm>
+                    <a:prstGeom prst="rect">
+                      <a:avLst/>
+                    </a:prstGeom>
+                    <a:noFill/>
+                    <a:ln>
+                      <a:noFill/>
+                    </a:ln>
+                  </pic:spPr>
+                </pic:pic>
+              </a:graphicData>
+            </a:graphic>
+          </wp:inline>
+        </w:drawing>
+      </w:r>
+    </w:p>
+    <w:p>
+      <w:pPr>
+        <w:spacing w:line="240" w:lineRule="auto"/>
+        <w:rPr>
+          <w:rFonts w:ascii="Times New Roman" w:eastAsia="Times New Roman" w:hAnsi="Times New Roman" w:cs="Times New Roman"/>
+          <w:sz w:val="24"/>
+          <w:szCs w:val="24"/>
+          <w:lang w:val="en-US"/>
+        </w:rPr>
+      </w:pPr>
+    </w:p>
+    <w:p>
+      <w:pPr>
+        <w:pStyle w:val="ListParagraph"/>
+        <w:numPr>
+          <w:ilvl w:val="0"/>
+          <w:numId w:val="4"/>
+        </w:numPr>
+        <w:spacing w:line="240" w:lineRule="auto"/>
+        <w:textAlignment w:val="baseline"/>
+        <w:rPr>
+          <w:rFonts w:ascii="Times New Roman" w:eastAsia="Times New Roman" w:hAnsi="Times New Roman" w:cs="Times New Roman"/>
+          <w:color w:val="000000"/>
+          <w:sz w:val="24"/>
+          <w:szCs w:val="24"/>
+          <w:lang w:val="en-US"/>
+        </w:rPr>
+      </w:pPr>
+      <w:proofErr w:type="spellStart"/>
+      <w:r>
+        <w:rPr>
+          <w:rFonts w:ascii="Times New Roman" w:eastAsia="Times New Roman" w:hAnsi="Times New Roman" w:cs="Times New Roman"/>
+          <w:b/>
+          <w:bCs/>
+          <w:color w:val="000000"/>
+          <w:sz w:val="24"/>
+          <w:szCs w:val="24"/>
+          <w:lang w:val="en-US"/>
+        </w:rPr>
+        <w:t>FlightFromToAirport</w:t>
+      </w:r>
+      <w:proofErr w:type="spellEnd"/>
+      <w:r>
+        <w:rPr>
+          <w:rFonts w:ascii="Times New Roman" w:eastAsia="Times New Roman" w:hAnsi="Times New Roman" w:cs="Times New Roman"/>
+          <w:b/>
+          <w:bCs/>
+          <w:color w:val="000000"/>
+          <w:sz w:val="24"/>
+          <w:szCs w:val="24"/>
+          <w:lang w:val="en-US"/>
+        </w:rPr>
+        <w:t xml:space="preserve"> </w:t>
+      </w:r>
+      <w:r>
+        <w:rPr>
+          <w:rFonts w:eastAsia="Times New Roman"/>
+          <w:b/>
+          <w:bCs/>
+          <w:color w:val="000000"/>
+          <w:lang w:val="en-US"/>
+        </w:rPr>
+        <w:t>[relationship</w:t>
+      </w:r>
+      <w:proofErr w:type="gramStart"/>
+      <w:r>
+        <w:rPr>
+          <w:rFonts w:eastAsia="Times New Roman"/>
+          <w:b/>
+          <w:bCs/>
+          <w:color w:val="000000"/>
+          <w:lang w:val="en-US"/>
+        </w:rPr>
+        <w:t>]</w:t>
+      </w:r>
+      <w:r>
+        <w:rPr>
+          <w:rFonts w:ascii="Times New Roman" w:eastAsia="Times New Roman" w:hAnsi="Times New Roman" w:cs="Times New Roman"/>
+          <w:b/>
+          <w:bCs/>
+          <w:color w:val="000000"/>
+          <w:sz w:val="24"/>
+          <w:szCs w:val="24"/>
+          <w:lang w:val="en-US"/>
+        </w:rPr>
+        <w:t>(</w:t>
+      </w:r>
+      <w:proofErr w:type="spellStart"/>
+      <w:proofErr w:type="gramEnd"/>
+      <w:r>
+        <w:rPr>
+          <w:rFonts w:ascii="Times New Roman" w:eastAsia="Times New Roman" w:hAnsi="Times New Roman" w:cs="Times New Roman"/>
+          <w:b/>
+          <w:bCs/>
+          <w:color w:val="000000"/>
+          <w:sz w:val="24"/>
+          <w:szCs w:val="24"/>
+          <w:u w:val="single"/>
+          <w:lang w:val="en-US"/>
+        </w:rPr>
+        <w:t>flight_id</w:t>
+      </w:r>
+      <w:proofErr w:type="spellEnd"/>
+      <w:r>
+        <w:rPr>
+          <w:rFonts w:ascii="Times New Roman" w:eastAsia="Times New Roman" w:hAnsi="Times New Roman" w:cs="Times New Roman"/>
+          <w:b/>
+          <w:bCs/>
+          <w:color w:val="000000"/>
+          <w:sz w:val="24"/>
+          <w:szCs w:val="24"/>
+          <w:lang w:val="en-US"/>
+        </w:rPr>
+        <w:t xml:space="preserve">, </w:t>
+      </w:r>
+      <w:proofErr w:type="spellStart"/>
+      <w:r>
+        <w:rPr>
+          <w:rFonts w:ascii="Times New Roman" w:eastAsia="Times New Roman" w:hAnsi="Times New Roman" w:cs="Times New Roman"/>
+          <w:b/>
+          <w:bCs/>
+          <w:color w:val="000000"/>
+          <w:sz w:val="24"/>
+          <w:szCs w:val="24"/>
+          <w:u w:val="single"/>
+          <w:lang w:val="en-US"/>
+        </w:rPr>
+        <w:t>airport_name</w:t>
+      </w:r>
+      <w:proofErr w:type="spellEnd"/>
+      <w:r>
+        <w:rPr>
+          <w:rFonts w:ascii="Times New Roman" w:eastAsia="Times New Roman" w:hAnsi="Times New Roman" w:cs="Times New Roman"/>
+          <w:b/>
+          <w:bCs/>
+          <w:color w:val="000000"/>
+          <w:sz w:val="24"/>
+          <w:szCs w:val="24"/>
+          <w:lang w:val="en-US"/>
+        </w:rPr>
+        <w:t xml:space="preserve">, </w:t>
+      </w:r>
+      <w:proofErr w:type="spellStart"/>
+      <w:r>
+        <w:rPr>
+          <w:rFonts w:ascii="Times New Roman" w:eastAsia="Times New Roman" w:hAnsi="Times New Roman" w:cs="Times New Roman"/>
+          <w:b/>
+          <w:bCs/>
+          <w:color w:val="000000"/>
+          <w:sz w:val="24"/>
+          <w:szCs w:val="24"/>
+          <w:lang w:val="en-US"/>
+        </w:rPr>
+        <w:t>gate_number</w:t>
+      </w:r>
+      <w:proofErr w:type="spellEnd"/>
+      <w:r>
+        <w:rPr>
+          <w:rFonts w:ascii="Times New Roman" w:eastAsia="Times New Roman" w:hAnsi="Times New Roman" w:cs="Times New Roman"/>
+          <w:b/>
+          <w:bCs/>
+          <w:color w:val="000000"/>
+          <w:sz w:val="24"/>
+          <w:szCs w:val="24"/>
+          <w:lang w:val="en-US"/>
+        </w:rPr>
+        <w:t xml:space="preserve">, </w:t>
+      </w:r>
+      <w:proofErr w:type="spellStart"/>
+      <w:r>
+        <w:rPr>
+          <w:rFonts w:ascii="Times New Roman" w:eastAsia="Times New Roman" w:hAnsi="Times New Roman" w:cs="Times New Roman"/>
+          <w:b/>
+          <w:bCs/>
+          <w:color w:val="000000"/>
+          <w:sz w:val="24"/>
+          <w:szCs w:val="24"/>
+          <w:lang w:val="en-US"/>
+        </w:rPr>
+        <w:t>depart_or_arrive</w:t>
+      </w:r>
+      <w:proofErr w:type="spellEnd"/>
+      <w:r>
+        <w:rPr>
+          <w:rFonts w:ascii="Times New Roman" w:eastAsia="Times New Roman" w:hAnsi="Times New Roman" w:cs="Times New Roman"/>
+          <w:b/>
+          <w:bCs/>
+          <w:color w:val="000000"/>
+          <w:sz w:val="24"/>
+          <w:szCs w:val="24"/>
+          <w:lang w:val="en-US"/>
+        </w:rPr>
+        <w:t>(depart/arrive) )</w:t>
+      </w:r>
+    </w:p>
+    <w:p>
+      <w:pPr>
+        <w:spacing w:line="240" w:lineRule="auto"/>
+        <w:ind w:left="720"/>
+        <w:rPr>
+          <w:rFonts w:ascii="Times New Roman" w:eastAsia="Times New Roman" w:hAnsi="Times New Roman" w:cs="Times New Roman"/>
+          <w:sz w:val="24"/>
+          <w:szCs w:val="24"/>
+          <w:lang w:val="en-US"/>
+        </w:rPr>
+      </w:pPr>
+      <w:proofErr w:type="spellStart"/>
+      <w:r>
+        <w:rPr>
+          <w:rFonts w:ascii="Times New Roman" w:eastAsia="Times New Roman" w:hAnsi="Times New Roman" w:cs="Times New Roman"/>
+          <w:color w:val="000000"/>
+          <w:sz w:val="24"/>
+          <w:szCs w:val="24"/>
+          <w:lang w:val="en-US"/>
+        </w:rPr>
+        <w:t>FlightFromToAirport</w:t>
+      </w:r>
+      <w:proofErr w:type="spellEnd"/>
+      <w:r>
+        <w:rPr>
+          <w:rFonts w:ascii="Times New Roman" w:eastAsia="Times New Roman" w:hAnsi="Times New Roman" w:cs="Times New Roman"/>
+          <w:color w:val="000000"/>
+          <w:sz w:val="24"/>
+          <w:szCs w:val="24"/>
+          <w:lang w:val="en-US"/>
+        </w:rPr>
+        <w:t xml:space="preserve"> is a relationship used to link the flights to the airports. </w:t>
+      </w:r>
+    </w:p>
+    <w:p>
+      <w:pPr>
+        <w:spacing w:line="240" w:lineRule="auto"/>
+        <w:ind w:left="720"/>
+        <w:rPr>
+          <w:rFonts w:ascii="Times New Roman" w:eastAsia="Times New Roman" w:hAnsi="Times New Roman" w:cs="Times New Roman"/>
+          <w:sz w:val="24"/>
+          <w:szCs w:val="24"/>
+          <w:lang w:val="en-US"/>
+        </w:rPr>
+      </w:pPr>
+      <w:r>
+        <w:rPr>
+          <w:rFonts w:ascii="Times New Roman" w:eastAsia="Times New Roman" w:hAnsi="Times New Roman" w:cs="Times New Roman"/>
+          <w:color w:val="000000"/>
+          <w:sz w:val="24"/>
+          <w:szCs w:val="24"/>
+          <w:lang w:val="en-US"/>
+        </w:rPr>
+        <w:t xml:space="preserve">relationship identify the process of a flight take off from an airport. A flight is taking off from a gate in an airport. A from/to relationship consists of a </w:t>
+      </w:r>
+      <w:proofErr w:type="spellStart"/>
+      <w:r>
+        <w:rPr>
+          <w:rFonts w:ascii="Times New Roman" w:eastAsia="Times New Roman" w:hAnsi="Times New Roman" w:cs="Times New Roman"/>
+          <w:color w:val="000000"/>
+          <w:sz w:val="24"/>
+          <w:szCs w:val="24"/>
+          <w:lang w:val="en-US"/>
+        </w:rPr>
+        <w:t>gate_number</w:t>
+      </w:r>
+      <w:proofErr w:type="spellEnd"/>
+      <w:r>
+        <w:rPr>
+          <w:rFonts w:ascii="Times New Roman" w:eastAsia="Times New Roman" w:hAnsi="Times New Roman" w:cs="Times New Roman"/>
+          <w:color w:val="000000"/>
+          <w:sz w:val="24"/>
+          <w:szCs w:val="24"/>
+          <w:lang w:val="en-US"/>
+        </w:rPr>
+        <w:t xml:space="preserve">, an </w:t>
+      </w:r>
+      <w:proofErr w:type="spellStart"/>
+      <w:r>
+        <w:rPr>
+          <w:rFonts w:ascii="Times New Roman" w:eastAsia="Times New Roman" w:hAnsi="Times New Roman" w:cs="Times New Roman"/>
+          <w:color w:val="000000"/>
+          <w:sz w:val="24"/>
+          <w:szCs w:val="24"/>
+          <w:lang w:val="en-US"/>
+        </w:rPr>
+        <w:t>airport_name</w:t>
+      </w:r>
+      <w:proofErr w:type="spellEnd"/>
+      <w:r>
+        <w:rPr>
+          <w:rFonts w:ascii="Times New Roman" w:eastAsia="Times New Roman" w:hAnsi="Times New Roman" w:cs="Times New Roman"/>
+          <w:color w:val="000000"/>
+          <w:sz w:val="24"/>
+          <w:szCs w:val="24"/>
+          <w:lang w:val="en-US"/>
+        </w:rPr>
+        <w:t xml:space="preserve">, and a </w:t>
+      </w:r>
+      <w:proofErr w:type="spellStart"/>
+      <w:r>
+        <w:rPr>
+          <w:rFonts w:ascii="Times New Roman" w:eastAsia="Times New Roman" w:hAnsi="Times New Roman" w:cs="Times New Roman"/>
+          <w:color w:val="000000"/>
+          <w:sz w:val="24"/>
+          <w:szCs w:val="24"/>
+          <w:lang w:val="en-US"/>
+        </w:rPr>
+        <w:t>flight_id</w:t>
+      </w:r>
+      <w:proofErr w:type="spellEnd"/>
+      <w:r>
+        <w:rPr>
+          <w:rFonts w:ascii="Times New Roman" w:eastAsia="Times New Roman" w:hAnsi="Times New Roman" w:cs="Times New Roman"/>
+          <w:color w:val="000000"/>
+          <w:sz w:val="24"/>
+          <w:szCs w:val="24"/>
+          <w:lang w:val="en-US"/>
+        </w:rPr>
+        <w:t>. </w:t>
+      </w:r>
+    </w:p>
+    <w:p>
+      <w:pPr>
+        <w:spacing w:line="240" w:lineRule="auto"/>
+        <w:rPr>
+          <w:rFonts w:ascii="Times New Roman" w:eastAsia="Times New Roman" w:hAnsi="Times New Roman" w:cs="Times New Roman"/>
+          <w:sz w:val="24"/>
+          <w:szCs w:val="24"/>
+          <w:lang w:val="en-US"/>
+        </w:rPr>
+      </w:pPr>
+    </w:p>
+    <w:p>
+      <w:pPr>
+        <w:shd w:val="clear" w:color="auto" w:fill="D0E0E3"/>
+        <w:spacing w:line="240" w:lineRule="auto"/>
+        <w:ind w:left="720"/>
+        <w:rPr>
+          <w:rFonts w:ascii="Times New Roman" w:eastAsia="Times New Roman" w:hAnsi="Times New Roman" w:cs="Times New Roman"/>
+          <w:sz w:val="24"/>
+          <w:szCs w:val="24"/>
+          <w:lang w:val="en-US"/>
+        </w:rPr>
+      </w:pPr>
+      <w:r>
+        <w:rPr>
+          <w:rFonts w:ascii="Courier New" w:eastAsia="Times New Roman" w:hAnsi="Courier New" w:cs="Courier New"/>
+          <w:b/>
+          <w:bCs/>
+          <w:color w:val="000000"/>
+          <w:sz w:val="24"/>
+          <w:szCs w:val="24"/>
+          <w:lang w:val="en-US"/>
+        </w:rPr>
+        <w:t>CREATE TABLE `cs157a_project</w:t>
+      </w:r>
+      <w:proofErr w:type="gramStart"/>
+      <w:r>
+        <w:rPr>
+          <w:rFonts w:ascii="Courier New" w:eastAsia="Times New Roman" w:hAnsi="Courier New" w:cs="Courier New"/>
+          <w:b/>
+          <w:bCs/>
+          <w:color w:val="000000"/>
+          <w:sz w:val="24"/>
+          <w:szCs w:val="24"/>
+          <w:lang w:val="en-US"/>
+        </w:rPr>
+        <w:t>`.`</w:t>
+      </w:r>
+      <w:proofErr w:type="gramEnd"/>
+      <w:r>
+        <w:rPr>
+          <w:rFonts w:ascii="Courier New" w:eastAsia="Times New Roman" w:hAnsi="Courier New" w:cs="Courier New"/>
+          <w:b/>
+          <w:bCs/>
+          <w:color w:val="000000"/>
+          <w:sz w:val="24"/>
+          <w:szCs w:val="24"/>
+          <w:lang w:val="en-US"/>
+        </w:rPr>
+        <w:t>flight_fromto_airport` (</w:t>
+      </w:r>
+    </w:p>
+    <w:p>
+      <w:pPr>
+        <w:shd w:val="clear" w:color="auto" w:fill="D0E0E3"/>
+        <w:spacing w:line="240" w:lineRule="auto"/>
+        <w:ind w:left="720"/>
+        <w:rPr>
+          <w:rFonts w:ascii="Times New Roman" w:eastAsia="Times New Roman" w:hAnsi="Times New Roman" w:cs="Times New Roman"/>
+          <w:sz w:val="24"/>
+          <w:szCs w:val="24"/>
+          <w:lang w:val="en-US"/>
+        </w:rPr>
+      </w:pPr>
+      <w:r>
+        <w:rPr>
+          <w:rFonts w:ascii="Courier New" w:eastAsia="Times New Roman" w:hAnsi="Courier New" w:cs="Courier New"/>
+          <w:b/>
+          <w:bCs/>
+          <w:color w:val="000000"/>
+          <w:sz w:val="24"/>
+          <w:szCs w:val="24"/>
+          <w:lang w:val="en-US"/>
+        </w:rPr>
+        <w:t>  `</w:t>
+      </w:r>
+      <w:proofErr w:type="spellStart"/>
+      <w:r>
+        <w:rPr>
+          <w:rFonts w:ascii="Courier New" w:eastAsia="Times New Roman" w:hAnsi="Courier New" w:cs="Courier New"/>
+          <w:b/>
+          <w:bCs/>
+          <w:color w:val="000000"/>
+          <w:sz w:val="24"/>
+          <w:szCs w:val="24"/>
+          <w:lang w:val="en-US"/>
+        </w:rPr>
+        <w:t>flight_id</w:t>
+      </w:r>
+      <w:proofErr w:type="spellEnd"/>
+      <w:r>
+        <w:rPr>
+          <w:rFonts w:ascii="Courier New" w:eastAsia="Times New Roman" w:hAnsi="Courier New" w:cs="Courier New"/>
+          <w:b/>
+          <w:bCs/>
+          <w:color w:val="000000"/>
+          <w:sz w:val="24"/>
+          <w:szCs w:val="24"/>
+          <w:lang w:val="en-US"/>
+        </w:rPr>
+        <w:t>` INT NOT NULL,</w:t>
+      </w:r>
+    </w:p>
+    <w:p>
+      <w:pPr>
+        <w:shd w:val="clear" w:color="auto" w:fill="D0E0E3"/>
+        <w:spacing w:line="240" w:lineRule="auto"/>
+        <w:ind w:left="720"/>
+        <w:rPr>
+          <w:rFonts w:ascii="Times New Roman" w:eastAsia="Times New Roman" w:hAnsi="Times New Roman" w:cs="Times New Roman"/>
+          <w:sz w:val="24"/>
+          <w:szCs w:val="24"/>
+          <w:lang w:val="en-US"/>
+        </w:rPr>
+      </w:pPr>
+      <w:r>
+        <w:rPr>
+          <w:rFonts w:ascii="Courier New" w:eastAsia="Times New Roman" w:hAnsi="Courier New" w:cs="Courier New"/>
+          <w:b/>
+          <w:bCs/>
+          <w:color w:val="000000"/>
+          <w:sz w:val="24"/>
+          <w:szCs w:val="24"/>
+          <w:lang w:val="en-US"/>
+        </w:rPr>
+        <w:t>  `</w:t>
+      </w:r>
+      <w:proofErr w:type="spellStart"/>
+      <w:r>
+        <w:rPr>
+          <w:rFonts w:ascii="Courier New" w:eastAsia="Times New Roman" w:hAnsi="Courier New" w:cs="Courier New"/>
+          <w:b/>
+          <w:bCs/>
+          <w:color w:val="000000"/>
+          <w:sz w:val="24"/>
+          <w:szCs w:val="24"/>
+          <w:lang w:val="en-US"/>
+        </w:rPr>
+        <w:t>airport_name</w:t>
+      </w:r>
+      <w:proofErr w:type="spellEnd"/>
+      <w:r>
+        <w:rPr>
+          <w:rFonts w:ascii="Courier New" w:eastAsia="Times New Roman" w:hAnsi="Courier New" w:cs="Courier New"/>
+          <w:b/>
+          <w:bCs/>
+          <w:color w:val="000000"/>
+          <w:sz w:val="24"/>
+          <w:szCs w:val="24"/>
+          <w:lang w:val="en-US"/>
+        </w:rPr>
+        <w:t xml:space="preserve">` </w:t>
+      </w:r>
+      <w:proofErr w:type="gramStart"/>
+      <w:r>
+        <w:rPr>
+          <w:rFonts w:ascii="Courier New" w:eastAsia="Times New Roman" w:hAnsi="Courier New" w:cs="Courier New"/>
+          <w:b/>
+          <w:bCs/>
+          <w:color w:val="000000"/>
+          <w:sz w:val="24"/>
+          <w:szCs w:val="24"/>
+          <w:lang w:val="en-US"/>
+        </w:rPr>
+        <w:t>VARCHAR(</w:t>
+      </w:r>
+      <w:proofErr w:type="gramEnd"/>
+      <w:r>
+        <w:rPr>
+          <w:rFonts w:ascii="Courier New" w:eastAsia="Times New Roman" w:hAnsi="Courier New" w:cs="Courier New"/>
+          <w:b/>
+          <w:bCs/>
+          <w:color w:val="000000"/>
+          <w:sz w:val="24"/>
+          <w:szCs w:val="24"/>
+          <w:lang w:val="en-US"/>
+        </w:rPr>
+        <w:t>45) NOT NULL,</w:t>
+      </w:r>
+    </w:p>
+    <w:p>
+      <w:pPr>
+        <w:shd w:val="clear" w:color="auto" w:fill="D0E0E3"/>
+        <w:spacing w:line="240" w:lineRule="auto"/>
+        <w:ind w:left="720"/>
+        <w:rPr>
+          <w:rFonts w:ascii="Times New Roman" w:eastAsia="Times New Roman" w:hAnsi="Times New Roman" w:cs="Times New Roman"/>
+          <w:sz w:val="24"/>
+          <w:szCs w:val="24"/>
+          <w:lang w:val="en-US"/>
+        </w:rPr>
+      </w:pPr>
+      <w:r>
+        <w:rPr>
+          <w:rFonts w:ascii="Courier New" w:eastAsia="Times New Roman" w:hAnsi="Courier New" w:cs="Courier New"/>
+          <w:b/>
+          <w:bCs/>
+          <w:color w:val="000000"/>
+          <w:sz w:val="24"/>
+          <w:szCs w:val="24"/>
+          <w:lang w:val="en-US"/>
+        </w:rPr>
+        <w:t>  `</w:t>
+      </w:r>
+      <w:proofErr w:type="spellStart"/>
+      <w:r>
+        <w:rPr>
+          <w:rFonts w:ascii="Courier New" w:eastAsia="Times New Roman" w:hAnsi="Courier New" w:cs="Courier New"/>
+          <w:b/>
+          <w:bCs/>
+          <w:color w:val="000000"/>
+          <w:sz w:val="24"/>
+          <w:szCs w:val="24"/>
+          <w:lang w:val="en-US"/>
+        </w:rPr>
+        <w:t>gate_number</w:t>
+      </w:r>
+      <w:proofErr w:type="spellEnd"/>
+      <w:r>
+        <w:rPr>
+          <w:rFonts w:ascii="Courier New" w:eastAsia="Times New Roman" w:hAnsi="Courier New" w:cs="Courier New"/>
+          <w:b/>
+          <w:bCs/>
+          <w:color w:val="000000"/>
+          <w:sz w:val="24"/>
+          <w:szCs w:val="24"/>
+          <w:lang w:val="en-US"/>
+        </w:rPr>
+        <w:t xml:space="preserve">` </w:t>
+      </w:r>
+      <w:proofErr w:type="gramStart"/>
+      <w:r>
+        <w:rPr>
+          <w:rFonts w:ascii="Courier New" w:eastAsia="Times New Roman" w:hAnsi="Courier New" w:cs="Courier New"/>
+          <w:b/>
+          <w:bCs/>
+          <w:color w:val="000000"/>
+          <w:sz w:val="24"/>
+          <w:szCs w:val="24"/>
+          <w:lang w:val="en-US"/>
+        </w:rPr>
+        <w:t>VARCHAR(</w:t>
+      </w:r>
+      <w:proofErr w:type="gramEnd"/>
+      <w:r>
+        <w:rPr>
+          <w:rFonts w:ascii="Courier New" w:eastAsia="Times New Roman" w:hAnsi="Courier New" w:cs="Courier New"/>
+          <w:b/>
+          <w:bCs/>
+          <w:color w:val="000000"/>
+          <w:sz w:val="24"/>
+          <w:szCs w:val="24"/>
+          <w:lang w:val="en-US"/>
+        </w:rPr>
+        <w:t>45) NOT NULL,</w:t>
+      </w:r>
+    </w:p>
+    <w:p>
+      <w:pPr>
+        <w:shd w:val="clear" w:color="auto" w:fill="D0E0E3"/>
+        <w:spacing w:line="240" w:lineRule="auto"/>
+        <w:ind w:left="720"/>
+        <w:rPr>
+          <w:rFonts w:ascii="Times New Roman" w:eastAsia="Times New Roman" w:hAnsi="Times New Roman" w:cs="Times New Roman"/>
+          <w:sz w:val="24"/>
+          <w:szCs w:val="24"/>
+          <w:lang w:val="en-US"/>
+        </w:rPr>
+      </w:pPr>
+      <w:r>
+        <w:rPr>
+          <w:rFonts w:ascii="Courier New" w:eastAsia="Times New Roman" w:hAnsi="Courier New" w:cs="Courier New"/>
+          <w:b/>
+          <w:bCs/>
+          <w:color w:val="000000"/>
+          <w:sz w:val="24"/>
+          <w:szCs w:val="24"/>
+          <w:lang w:val="en-US"/>
+        </w:rPr>
+        <w:t>  `</w:t>
+      </w:r>
+      <w:proofErr w:type="spellStart"/>
+      <w:r>
+        <w:rPr>
+          <w:rFonts w:ascii="Courier New" w:eastAsia="Times New Roman" w:hAnsi="Courier New" w:cs="Courier New"/>
+          <w:b/>
+          <w:bCs/>
+          <w:color w:val="000000"/>
+          <w:sz w:val="24"/>
+          <w:szCs w:val="24"/>
+          <w:lang w:val="en-US"/>
+        </w:rPr>
+        <w:t>depart_or_arrive</w:t>
+      </w:r>
+      <w:proofErr w:type="spellEnd"/>
+      <w:r>
+        <w:rPr>
+          <w:rFonts w:ascii="Courier New" w:eastAsia="Times New Roman" w:hAnsi="Courier New" w:cs="Courier New"/>
+          <w:b/>
+          <w:bCs/>
+          <w:color w:val="000000"/>
+          <w:sz w:val="24"/>
+          <w:szCs w:val="24"/>
+          <w:lang w:val="en-US"/>
+        </w:rPr>
+        <w:t xml:space="preserve">` </w:t>
+      </w:r>
+      <w:proofErr w:type="gramStart"/>
+      <w:r>
+        <w:rPr>
+          <w:rFonts w:ascii="Courier New" w:eastAsia="Times New Roman" w:hAnsi="Courier New" w:cs="Courier New"/>
+          <w:b/>
+          <w:bCs/>
+          <w:color w:val="000000"/>
+          <w:sz w:val="24"/>
+          <w:szCs w:val="24"/>
+          <w:lang w:val="en-US"/>
+        </w:rPr>
+        <w:t>varchar(</w:t>
+      </w:r>
+      <w:proofErr w:type="gramEnd"/>
+      <w:r>
+        <w:rPr>
+          <w:rFonts w:ascii="Courier New" w:eastAsia="Times New Roman" w:hAnsi="Courier New" w:cs="Courier New"/>
+          <w:b/>
+          <w:bCs/>
+          <w:color w:val="000000"/>
+          <w:sz w:val="24"/>
+          <w:szCs w:val="24"/>
+          <w:lang w:val="en-US"/>
+        </w:rPr>
+        <w:t>6) NOT NULL,</w:t>
+      </w:r>
+    </w:p>
+    <w:p>
+      <w:pPr>
+        <w:shd w:val="clear" w:color="auto" w:fill="D0E0E3"/>
+        <w:spacing w:line="240" w:lineRule="auto"/>
+        <w:ind w:left="720"/>
+        <w:rPr>
+          <w:rFonts w:ascii="Times New Roman" w:eastAsia="Times New Roman" w:hAnsi="Times New Roman" w:cs="Times New Roman"/>
+          <w:sz w:val="24"/>
+          <w:szCs w:val="24"/>
+          <w:lang w:val="en-US"/>
+        </w:rPr>
+      </w:pPr>
+      <w:r>
+        <w:rPr>
+          <w:rFonts w:ascii="Courier New" w:eastAsia="Times New Roman" w:hAnsi="Courier New" w:cs="Courier New"/>
+          <w:b/>
+          <w:bCs/>
+          <w:color w:val="000000"/>
+          <w:sz w:val="24"/>
+          <w:szCs w:val="24"/>
+          <w:lang w:val="en-US"/>
+        </w:rPr>
+        <w:t>  PRIMARY KEY (`</w:t>
+      </w:r>
+      <w:proofErr w:type="spellStart"/>
+      <w:r>
+        <w:rPr>
+          <w:rFonts w:ascii="Courier New" w:eastAsia="Times New Roman" w:hAnsi="Courier New" w:cs="Courier New"/>
+          <w:b/>
+          <w:bCs/>
+          <w:color w:val="000000"/>
+          <w:sz w:val="24"/>
+          <w:szCs w:val="24"/>
+          <w:lang w:val="en-US"/>
+        </w:rPr>
+        <w:t>flight_id</w:t>
+      </w:r>
+      <w:proofErr w:type="spellEnd"/>
+      <w:r>
+        <w:rPr>
+          <w:rFonts w:ascii="Courier New" w:eastAsia="Times New Roman" w:hAnsi="Courier New" w:cs="Courier New"/>
+          <w:b/>
+          <w:bCs/>
+          <w:color w:val="000000"/>
+          <w:sz w:val="24"/>
+          <w:szCs w:val="24"/>
+          <w:lang w:val="en-US"/>
+        </w:rPr>
+        <w:t>`, `</w:t>
+      </w:r>
+      <w:proofErr w:type="spellStart"/>
+      <w:r>
+        <w:rPr>
+          <w:rFonts w:ascii="Courier New" w:eastAsia="Times New Roman" w:hAnsi="Courier New" w:cs="Courier New"/>
+          <w:b/>
+          <w:bCs/>
+          <w:color w:val="000000"/>
+          <w:sz w:val="24"/>
+          <w:szCs w:val="24"/>
+          <w:lang w:val="en-US"/>
+        </w:rPr>
+        <w:t>airport_name</w:t>
+      </w:r>
+      <w:proofErr w:type="spellEnd"/>
+      <w:r>
+        <w:rPr>
+          <w:rFonts w:ascii="Courier New" w:eastAsia="Times New Roman" w:hAnsi="Courier New" w:cs="Courier New"/>
+          <w:b/>
+          <w:bCs/>
+          <w:color w:val="000000"/>
+          <w:sz w:val="24"/>
+          <w:szCs w:val="24"/>
+          <w:lang w:val="en-US"/>
+        </w:rPr>
+        <w:t>`));</w:t>
+      </w:r>
+    </w:p>
+    <w:p>
+      <w:pPr>
+        <w:spacing w:after="240" w:line="240" w:lineRule="auto"/>
+        <w:rPr>
+          <w:rFonts w:ascii="Times New Roman" w:eastAsia="Times New Roman" w:hAnsi="Times New Roman" w:cs="Times New Roman"/>
+          <w:sz w:val="24"/>
+          <w:szCs w:val="24"/>
+          <w:lang w:val="en-US"/>
+        </w:rPr>
+      </w:pPr>
+    </w:p>
+    <w:p>
+      <w:pPr>
+        <w:shd w:val="clear" w:color="auto" w:fill="FFFFFF"/>
+        <w:spacing w:line="240" w:lineRule="auto"/>
+        <w:ind w:left="720"/>
+        <w:rPr>
+          <w:rFonts w:ascii="Times New Roman" w:eastAsia="Times New Roman" w:hAnsi="Times New Roman" w:cs="Times New Roman"/>
+          <w:sz w:val="24"/>
+          <w:szCs w:val="24"/>
+          <w:lang w:val="en-US"/>
+        </w:rPr>
+      </w:pPr>
+      <w:r>
+        <w:rPr>
+          <w:rFonts w:ascii="Times New Roman" w:eastAsia="Times New Roman" w:hAnsi="Times New Roman" w:cs="Times New Roman"/>
+          <w:sz w:val="24"/>
+          <w:szCs w:val="24"/>
+          <w:lang w:val="en-US"/>
+        </w:rPr>
+        <w:t> </w:t>
+      </w:r>
+    </w:p>
+    <w:p>
+      <w:pPr>
+        <w:spacing w:line="240" w:lineRule="auto"/>
+        <w:rPr>
+          <w:rFonts w:ascii="Times New Roman" w:eastAsia="Times New Roman" w:hAnsi="Times New Roman" w:cs="Times New Roman"/>
+          <w:sz w:val="24"/>
+          <w:szCs w:val="24"/>
+          <w:lang w:val="en-US"/>
+        </w:rPr>
+      </w:pPr>
+      <w:r>
+        <w:rPr>
+          <w:rFonts w:eastAsia="Times New Roman"/>
+          <w:noProof/>
+          <w:color w:val="000000"/>
+          <w:bdr w:val="none" w:sz="0" w:space="0" w:color="auto" w:frame="1"/>
+          <w:lang w:val="en-US"/>
+        </w:rPr>
+        <w:lastRenderedPageBreak/>
+        <w:drawing>
+          <wp:inline distT="0" distB="0" distL="0" distR="0">
+            <wp:extent cx="4076700" cy="3307080"/>
+            <wp:effectExtent l="0" t="0" r="0" b="7620"/>
+            <wp:docPr id="1" name="Picture 1" descr="https://lh3.googleusercontent.com/DA926-TXF3xYJDKjpCK58efTQIJfeQusmcRckV48S6cZzEL9ATwIDU_5bzw5qDT-mG5gyZNswWk0D9vi4Ul5Th-7vBR6EwXf0T30XantsAYlep8541v1uW4NbricUFUVAP868fwO"/>
+            <wp:cNvGraphicFramePr>
+              <a:graphicFrameLocks xmlns:a="http://schemas.openxmlformats.org/drawingml/2006/main" noChangeAspect="1"/>
+            </wp:cNvGraphicFramePr>
+            <a:graphic xmlns:a="http://schemas.openxmlformats.org/drawingml/2006/main">
+              <a:graphicData uri="http://schemas.openxmlformats.org/drawingml/2006/picture">
+                <pic:pic xmlns:pic="http://schemas.openxmlformats.org/drawingml/2006/picture">
+                  <pic:nvPicPr>
+                    <pic:cNvPr id="0" name="Picture 5" descr="https://lh3.googleusercontent.com/DA926-TXF3xYJDKjpCK58efTQIJfeQusmcRckV48S6cZzEL9ATwIDU_5bzw5qDT-mG5gyZNswWk0D9vi4Ul5Th-7vBR6EwXf0T30XantsAYlep8541v1uW4NbricUFUVAP868fwO"/>
+                    <pic:cNvPicPr>
+                      <a:picLocks noChangeAspect="1" noChangeArrowheads="1"/>
+                    </pic:cNvPicPr>
+                  </pic:nvPicPr>
+                  <pic:blipFill>
+                    <a:blip r:embed="rId19">
+                      <a:extLst>
+                        <a:ext uri="{28A0092B-C50C-407E-A947-70E740481C1C}">
+                          <a14:useLocalDpi xmlns:a14="http://schemas.microsoft.com/office/drawing/2010/main" val="0"/>
+                        </a:ext>
+                      </a:extLst>
+                    </a:blip>
+                    <a:srcRect/>
+                    <a:stretch>
+                      <a:fillRect/>
+                    </a:stretch>
+                  </pic:blipFill>
+                  <pic:spPr bwMode="auto">
+                    <a:xfrm>
+                      <a:off x="0" y="0"/>
+                      <a:ext cx="4076700" cy="3307080"/>
+                    </a:xfrm>
+                    <a:prstGeom prst="rect">
+                      <a:avLst/>
+                    </a:prstGeom>
+                    <a:noFill/>
+                    <a:ln>
+                      <a:noFill/>
+                    </a:ln>
+                  </pic:spPr>
+                </pic:pic>
+              </a:graphicData>
+            </a:graphic>
+          </wp:inline>
+        </w:drawing>
+      </w:r>
+    </w:p>
+    <w:p>
+      <w:pPr>
+        <w:pStyle w:val="BodyText"/>
+      </w:pPr>
     </w:p>
     <w:sectPr>
-      <w:headerReference w:type="default" r:id="rId15"/>
-      <w:footerReference w:type="default" r:id="rId16"/>
-      <w:headerReference w:type="first" r:id="rId17"/>
-      <w:footerReference w:type="first" r:id="rId18"/>
+      <w:headerReference w:type="default" r:id="rId20"/>
+      <w:footerReference w:type="default" r:id="rId21"/>
+      <w:headerReference w:type="first" r:id="rId22"/>
+      <w:footerReference w:type="first" r:id="rId23"/>
       <w:pgSz w:w="12240" w:h="15840"/>
       <w:pgMar w:top="1440" w:right="1440" w:bottom="1440" w:left="1440" w:header="720" w:footer="720" w:gutter="0"/>
       <w:pgNumType w:start="1"/>
@@ -9361,6 +11882,119 @@
     </w:lvl>
   </w:abstractNum>
   <w:abstractNum w:abstractNumId="5" w15:restartNumberingAfterBreak="0">
+    <w:nsid w:val="13A37DCC"/>
+    <w:multiLevelType w:val="multilevel"/>
+    <w:tmpl w:val="B7C6DB76"/>
+    <w:lvl w:ilvl="0">
+      <w:start w:val="2"/>
+      <w:numFmt w:val="decimal"/>
+      <w:lvlText w:val="%1."/>
+      <w:lvlJc w:val="left"/>
+      <w:pPr>
+        <w:tabs>
+          <w:tab w:val="num" w:pos="720"/>
+        </w:tabs>
+        <w:ind w:left="720" w:hanging="360"/>
+      </w:pPr>
+    </w:lvl>
+    <w:lvl w:ilvl="1" w:tentative="1">
+      <w:start w:val="1"/>
+      <w:numFmt w:val="decimal"/>
+      <w:lvlText w:val="%2."/>
+      <w:lvlJc w:val="left"/>
+      <w:pPr>
+        <w:tabs>
+          <w:tab w:val="num" w:pos="1440"/>
+        </w:tabs>
+        <w:ind w:left="1440" w:hanging="360"/>
+      </w:pPr>
+    </w:lvl>
+    <w:lvl w:ilvl="2" w:tentative="1">
+      <w:start w:val="1"/>
+      <w:numFmt w:val="decimal"/>
+      <w:lvlText w:val="%3."/>
+      <w:lvlJc w:val="left"/>
+      <w:pPr>
+        <w:tabs>
+          <w:tab w:val="num" w:pos="2160"/>
+        </w:tabs>
+        <w:ind w:left="2160" w:hanging="360"/>
+      </w:pPr>
+    </w:lvl>
+    <w:lvl w:ilvl="3" w:tentative="1">
+      <w:start w:val="1"/>
+      <w:numFmt w:val="decimal"/>
+      <w:lvlText w:val="%4."/>
+      <w:lvlJc w:val="left"/>
+      <w:pPr>
+        <w:tabs>
+          <w:tab w:val="num" w:pos="2880"/>
+        </w:tabs>
+        <w:ind w:left="2880" w:hanging="360"/>
+      </w:pPr>
+    </w:lvl>
+    <w:lvl w:ilvl="4" w:tentative="1">
+      <w:start w:val="1"/>
+      <w:numFmt w:val="decimal"/>
+      <w:lvlText w:val="%5."/>
+      <w:lvlJc w:val="left"/>
+      <w:pPr>
+        <w:tabs>
+          <w:tab w:val="num" w:pos="3600"/>
+        </w:tabs>
+        <w:ind w:left="3600" w:hanging="360"/>
+      </w:pPr>
+    </w:lvl>
+    <w:lvl w:ilvl="5" w:tentative="1">
+      <w:start w:val="1"/>
+      <w:numFmt w:val="decimal"/>
+      <w:lvlText w:val="%6."/>
+      <w:lvlJc w:val="left"/>
+      <w:pPr>
+        <w:tabs>
+          <w:tab w:val="num" w:pos="4320"/>
+        </w:tabs>
+        <w:ind w:left="4320" w:hanging="360"/>
+      </w:pPr>
+    </w:lvl>
+    <w:lvl w:ilvl="6" w:tentative="1">
+      <w:start w:val="1"/>
+      <w:numFmt w:val="decimal"/>
+      <w:lvlText w:val="%7."/>
+      <w:lvlJc w:val="left"/>
+      <w:pPr>
+        <w:tabs>
+          <w:tab w:val="num" w:pos="5040"/>
+        </w:tabs>
+        <w:ind w:left="5040" w:hanging="360"/>
+      </w:pPr>
+    </w:lvl>
+    <w:lvl w:ilvl="7" w:tentative="1">
+      <w:start w:val="1"/>
+      <w:numFmt w:val="decimal"/>
+      <w:lvlText w:val="%8."/>
+      <w:lvlJc w:val="left"/>
+      <w:pPr>
+        <w:tabs>
+          <w:tab w:val="num" w:pos="5760"/>
+        </w:tabs>
+        <w:ind w:left="5760" w:hanging="360"/>
+      </w:pPr>
+    </w:lvl>
+    <w:lvl w:ilvl="8" w:tentative="1">
+      <w:start w:val="1"/>
+      <w:numFmt w:val="decimal"/>
+      <w:lvlText w:val="%9."/>
+      <w:lvlJc w:val="left"/>
+      <w:pPr>
+        <w:tabs>
+          <w:tab w:val="num" w:pos="6480"/>
+        </w:tabs>
+        <w:ind w:left="6480" w:hanging="360"/>
+      </w:pPr>
+    </w:lvl>
+  </w:abstractNum>
+  <w:abstractNum w:abstractNumId="6" w15:restartNumberingAfterBreak="0">
     <w:nsid w:val="1481405C"/>
     <w:multiLevelType w:val="multilevel"/>
     <w:tmpl w:val="A0DA738A"/>
@@ -9477,7 +12111,7 @@
       </w:rPr>
     </w:lvl>
   </w:abstractNum>
-  <w:abstractNum w:abstractNumId="6" w15:restartNumberingAfterBreak="0">
+  <w:abstractNum w:abstractNumId="7" w15:restartNumberingAfterBreak="0">
     <w:nsid w:val="26D31E8B"/>
     <w:multiLevelType w:val="multilevel"/>
     <w:tmpl w:val="E7647C4E"/>
@@ -9601,7 +12235,7 @@
       </w:rPr>
     </w:lvl>
   </w:abstractNum>
-  <w:abstractNum w:abstractNumId="7" w15:restartNumberingAfterBreak="0">
+  <w:abstractNum w:abstractNumId="8" w15:restartNumberingAfterBreak="0">
     <w:nsid w:val="290A16B1"/>
     <w:multiLevelType w:val="multilevel"/>
     <w:tmpl w:val="60B0B814"/>
@@ -9716,7 +12350,7 @@
       </w:rPr>
     </w:lvl>
   </w:abstractNum>
-  <w:abstractNum w:abstractNumId="8" w15:restartNumberingAfterBreak="0">
+  <w:abstractNum w:abstractNumId="9" w15:restartNumberingAfterBreak="0">
     <w:nsid w:val="299E3C89"/>
     <w:multiLevelType w:val="multilevel"/>
     <w:tmpl w:val="3B2C6A56"/>
@@ -9839,7 +12473,7 @@
       </w:rPr>
     </w:lvl>
   </w:abstractNum>
-  <w:abstractNum w:abstractNumId="9" w15:restartNumberingAfterBreak="0">
+  <w:abstractNum w:abstractNumId="10" w15:restartNumberingAfterBreak="0">
     <w:nsid w:val="2DEA1E68"/>
     <w:multiLevelType w:val="multilevel"/>
     <w:tmpl w:val="65C21F5A"/>
@@ -9962,7 +12596,7 @@
       </w:rPr>
     </w:lvl>
   </w:abstractNum>
-  <w:abstractNum w:abstractNumId="10" w15:restartNumberingAfterBreak="0">
+  <w:abstractNum w:abstractNumId="11" w15:restartNumberingAfterBreak="0">
     <w:nsid w:val="2E245E3D"/>
     <w:multiLevelType w:val="multilevel"/>
     <w:tmpl w:val="4DBA5C78"/>
@@ -10077,7 +12711,7 @@
       </w:rPr>
     </w:lvl>
   </w:abstractNum>
-  <w:abstractNum w:abstractNumId="11" w15:restartNumberingAfterBreak="0">
+  <w:abstractNum w:abstractNumId="12" w15:restartNumberingAfterBreak="0">
     <w:nsid w:val="347D5C70"/>
     <w:multiLevelType w:val="multilevel"/>
     <w:tmpl w:val="1FEC0806"/>
@@ -10192,7 +12826,7 @@
       </w:rPr>
     </w:lvl>
   </w:abstractNum>
-  <w:abstractNum w:abstractNumId="12" w15:restartNumberingAfterBreak="0">
+  <w:abstractNum w:abstractNumId="13" w15:restartNumberingAfterBreak="0">
     <w:nsid w:val="35163F07"/>
     <w:multiLevelType w:val="multilevel"/>
     <w:tmpl w:val="5DE6D44C"/>
@@ -10305,7 +12939,7 @@
       </w:pPr>
     </w:lvl>
   </w:abstractNum>
-  <w:abstractNum w:abstractNumId="13" w15:restartNumberingAfterBreak="0">
+  <w:abstractNum w:abstractNumId="14" w15:restartNumberingAfterBreak="0">
     <w:nsid w:val="35BC21AF"/>
     <w:multiLevelType w:val="multilevel"/>
     <w:tmpl w:val="D6B475A2"/>
@@ -10428,7 +13062,7 @@
       </w:rPr>
     </w:lvl>
   </w:abstractNum>
-  <w:abstractNum w:abstractNumId="14" w15:restartNumberingAfterBreak="0">
+  <w:abstractNum w:abstractNumId="15" w15:restartNumberingAfterBreak="0">
     <w:nsid w:val="38740B49"/>
     <w:multiLevelType w:val="multilevel"/>
     <w:tmpl w:val="2A1238BE"/>
@@ -10544,7 +13178,7 @@
       </w:rPr>
     </w:lvl>
   </w:abstractNum>
-  <w:abstractNum w:abstractNumId="15" w15:restartNumberingAfterBreak="0">
+  <w:abstractNum w:abstractNumId="16" w15:restartNumberingAfterBreak="0">
     <w:nsid w:val="40F665DA"/>
     <w:multiLevelType w:val="multilevel"/>
     <w:tmpl w:val="3158543E"/>
@@ -10668,7 +13302,120 @@
       </w:rPr>
     </w:lvl>
   </w:abstractNum>
-  <w:abstractNum w:abstractNumId="16" w15:restartNumberingAfterBreak="0">
+  <w:abstractNum w:abstractNumId="17" w15:restartNumberingAfterBreak="0">
+    <w:nsid w:val="496F67B6"/>
+    <w:multiLevelType w:val="multilevel"/>
+    <w:tmpl w:val="14AA2D9C"/>
+    <w:lvl w:ilvl="0">
+      <w:start w:val="5"/>
+      <w:numFmt w:val="decimal"/>
+      <w:lvlText w:val="%1."/>
+      <w:lvlJc w:val="left"/>
+      <w:pPr>
+        <w:tabs>
+          <w:tab w:val="num" w:pos="720"/>
+        </w:tabs>
+        <w:ind w:left="720" w:hanging="360"/>
+      </w:pPr>
+    </w:lvl>
+    <w:lvl w:ilvl="1" w:tentative="1">
+      <w:start w:val="1"/>
+      <w:numFmt w:val="decimal"/>
+      <w:lvlText w:val="%2."/>
+      <w:lvlJc w:val="left"/>
+      <w:pPr>
+        <w:tabs>
+          <w:tab w:val="num" w:pos="1440"/>
+        </w:tabs>
+        <w:ind w:left="1440" w:hanging="360"/>
+      </w:pPr>
+    </w:lvl>
+    <w:lvl w:ilvl="2" w:tentative="1">
+      <w:start w:val="1"/>
+      <w:numFmt w:val="decimal"/>
+      <w:lvlText w:val="%3."/>
+      <w:lvlJc w:val="left"/>
+      <w:pPr>
+        <w:tabs>
+          <w:tab w:val="num" w:pos="2160"/>
+        </w:tabs>
+        <w:ind w:left="2160" w:hanging="360"/>
+      </w:pPr>
+    </w:lvl>
+    <w:lvl w:ilvl="3" w:tentative="1">
+      <w:start w:val="1"/>
+      <w:numFmt w:val="decimal"/>
+      <w:lvlText w:val="%4."/>
+      <w:lvlJc w:val="left"/>
+      <w:pPr>
+        <w:tabs>
+          <w:tab w:val="num" w:pos="2880"/>
+        </w:tabs>
+        <w:ind w:left="2880" w:hanging="360"/>
+      </w:pPr>
+    </w:lvl>
+    <w:lvl w:ilvl="4" w:tentative="1">
+      <w:start w:val="1"/>
+      <w:numFmt w:val="decimal"/>
+      <w:lvlText w:val="%5."/>
+      <w:lvlJc w:val="left"/>
+      <w:pPr>
+        <w:tabs>
+          <w:tab w:val="num" w:pos="3600"/>
+        </w:tabs>
+        <w:ind w:left="3600" w:hanging="360"/>
+      </w:pPr>
+    </w:lvl>
+    <w:lvl w:ilvl="5" w:tentative="1">
+      <w:start w:val="1"/>
+      <w:numFmt w:val="decimal"/>
+      <w:lvlText w:val="%6."/>
+      <w:lvlJc w:val="left"/>
+      <w:pPr>
+        <w:tabs>
+          <w:tab w:val="num" w:pos="4320"/>
+        </w:tabs>
+        <w:ind w:left="4320" w:hanging="360"/>
+      </w:pPr>
+    </w:lvl>
+    <w:lvl w:ilvl="6" w:tentative="1">
+      <w:start w:val="1"/>
+      <w:numFmt w:val="decimal"/>
+      <w:lvlText w:val="%7."/>
+      <w:lvlJc w:val="left"/>
+      <w:pPr>
+        <w:tabs>
+          <w:tab w:val="num" w:pos="5040"/>
+        </w:tabs>
+        <w:ind w:left="5040" w:hanging="360"/>
+      </w:pPr>
+    </w:lvl>
+    <w:lvl w:ilvl="7" w:tentative="1">
+      <w:start w:val="1"/>
+      <w:numFmt w:val="decimal"/>
+      <w:lvlText w:val="%8."/>
+      <w:lvlJc w:val="left"/>
+      <w:pPr>
+        <w:tabs>
+          <w:tab w:val="num" w:pos="5760"/>
+        </w:tabs>
+        <w:ind w:left="5760" w:hanging="360"/>
+      </w:pPr>
+    </w:lvl>
+    <w:lvl w:ilvl="8" w:tentative="1">
+      <w:start w:val="1"/>
+      <w:numFmt w:val="decimal"/>
+      <w:lvlText w:val="%9."/>
+      <w:lvlJc w:val="left"/>
+      <w:pPr>
+        <w:tabs>
+          <w:tab w:val="num" w:pos="6480"/>
+        </w:tabs>
+        <w:ind w:left="6480" w:hanging="360"/>
+      </w:pPr>
+    </w:lvl>
+  </w:abstractNum>
+  <w:abstractNum w:abstractNumId="18" w15:restartNumberingAfterBreak="0">
     <w:nsid w:val="571F108D"/>
     <w:multiLevelType w:val="multilevel"/>
     <w:tmpl w:val="43F6B11E"/>
@@ -10783,7 +13530,120 @@
       </w:rPr>
     </w:lvl>
   </w:abstractNum>
-  <w:abstractNum w:abstractNumId="17" w15:restartNumberingAfterBreak="0">
+  <w:abstractNum w:abstractNumId="19" w15:restartNumberingAfterBreak="0">
+    <w:nsid w:val="58FC7BE8"/>
+    <w:multiLevelType w:val="multilevel"/>
+    <w:tmpl w:val="7EBEC5B0"/>
+    <w:lvl w:ilvl="0">
+      <w:start w:val="4"/>
+      <w:numFmt w:val="decimal"/>
+      <w:lvlText w:val="%1."/>
+      <w:lvlJc w:val="left"/>
+      <w:pPr>
+        <w:tabs>
+          <w:tab w:val="num" w:pos="720"/>
+        </w:tabs>
+        <w:ind w:left="720" w:hanging="360"/>
+      </w:pPr>
+    </w:lvl>
+    <w:lvl w:ilvl="1" w:tentative="1">
+      <w:start w:val="1"/>
+      <w:numFmt w:val="decimal"/>
+      <w:lvlText w:val="%2."/>
+      <w:lvlJc w:val="left"/>
+      <w:pPr>
+        <w:tabs>
+          <w:tab w:val="num" w:pos="1440"/>
+        </w:tabs>
+        <w:ind w:left="1440" w:hanging="360"/>
+      </w:pPr>
+    </w:lvl>
+    <w:lvl w:ilvl="2" w:tentative="1">
+      <w:start w:val="1"/>
+      <w:numFmt w:val="decimal"/>
+      <w:lvlText w:val="%3."/>
+      <w:lvlJc w:val="left"/>
+      <w:pPr>
+        <w:tabs>
+          <w:tab w:val="num" w:pos="2160"/>
+        </w:tabs>
+        <w:ind w:left="2160" w:hanging="360"/>
+      </w:pPr>
+    </w:lvl>
+    <w:lvl w:ilvl="3" w:tentative="1">
+      <w:start w:val="1"/>
+      <w:numFmt w:val="decimal"/>
+      <w:lvlText w:val="%4."/>
+      <w:lvlJc w:val="left"/>
+      <w:pPr>
+        <w:tabs>
+          <w:tab w:val="num" w:pos="2880"/>
+        </w:tabs>
+        <w:ind w:left="2880" w:hanging="360"/>
+      </w:pPr>
+    </w:lvl>
+    <w:lvl w:ilvl="4" w:tentative="1">
+      <w:start w:val="1"/>
+      <w:numFmt w:val="decimal"/>
+      <w:lvlText w:val="%5."/>
+      <w:lvlJc w:val="left"/>
+      <w:pPr>
+        <w:tabs>
+          <w:tab w:val="num" w:pos="3600"/>
+        </w:tabs>
+        <w:ind w:left="3600" w:hanging="360"/>
+      </w:pPr>
+    </w:lvl>
+    <w:lvl w:ilvl="5" w:tentative="1">
+      <w:start w:val="1"/>
+      <w:numFmt w:val="decimal"/>
+      <w:lvlText w:val="%6."/>
+      <w:lvlJc w:val="left"/>
+      <w:pPr>
+        <w:tabs>
+          <w:tab w:val="num" w:pos="4320"/>
+        </w:tabs>
+        <w:ind w:left="4320" w:hanging="360"/>
+      </w:pPr>
+    </w:lvl>
+    <w:lvl w:ilvl="6" w:tentative="1">
+      <w:start w:val="1"/>
+      <w:numFmt w:val="decimal"/>
+      <w:lvlText w:val="%7."/>
+      <w:lvlJc w:val="left"/>
+      <w:pPr>
+        <w:tabs>
+          <w:tab w:val="num" w:pos="5040"/>
+        </w:tabs>
+        <w:ind w:left="5040" w:hanging="360"/>
+      </w:pPr>
+    </w:lvl>
+    <w:lvl w:ilvl="7" w:tentative="1">
+      <w:start w:val="1"/>
+      <w:numFmt w:val="decimal"/>
+      <w:lvlText w:val="%8."/>
+      <w:lvlJc w:val="left"/>
+      <w:pPr>
+        <w:tabs>
+          <w:tab w:val="num" w:pos="5760"/>
+        </w:tabs>
+        <w:ind w:left="5760" w:hanging="360"/>
+      </w:pPr>
+    </w:lvl>
+    <w:lvl w:ilvl="8" w:tentative="1">
+      <w:start w:val="1"/>
+      <w:numFmt w:val="decimal"/>
+      <w:lvlText w:val="%9."/>
+      <w:lvlJc w:val="left"/>
+      <w:pPr>
+        <w:tabs>
+          <w:tab w:val="num" w:pos="6480"/>
+        </w:tabs>
+        <w:ind w:left="6480" w:hanging="360"/>
+      </w:pPr>
+    </w:lvl>
+  </w:abstractNum>
+  <w:abstractNum w:abstractNumId="20" w15:restartNumberingAfterBreak="0">
     <w:nsid w:val="5F5475C3"/>
     <w:multiLevelType w:val="multilevel"/>
     <w:tmpl w:val="3B7EE4B4"/>
@@ -10896,7 +13756,7 @@
       </w:pPr>
     </w:lvl>
   </w:abstractNum>
-  <w:abstractNum w:abstractNumId="18" w15:restartNumberingAfterBreak="0">
+  <w:abstractNum w:abstractNumId="21" w15:restartNumberingAfterBreak="0">
     <w:nsid w:val="61635E6C"/>
     <w:multiLevelType w:val="multilevel"/>
     <w:tmpl w:val="55E233B6"/>
@@ -11011,7 +13871,7 @@
       </w:rPr>
     </w:lvl>
   </w:abstractNum>
-  <w:abstractNum w:abstractNumId="19" w15:restartNumberingAfterBreak="0">
+  <w:abstractNum w:abstractNumId="22" w15:restartNumberingAfterBreak="0">
     <w:nsid w:val="70401A92"/>
     <w:multiLevelType w:val="multilevel"/>
     <w:tmpl w:val="19AE72CE"/>
@@ -11134,7 +13994,120 @@
       </w:rPr>
     </w:lvl>
   </w:abstractNum>
-  <w:abstractNum w:abstractNumId="20" w15:restartNumberingAfterBreak="0">
+  <w:abstractNum w:abstractNumId="23" w15:restartNumberingAfterBreak="0">
+    <w:nsid w:val="711D2E41"/>
+    <w:multiLevelType w:val="multilevel"/>
+    <w:tmpl w:val="638098D2"/>
+    <w:lvl w:ilvl="0">
+      <w:start w:val="1"/>
+      <w:numFmt w:val="decimal"/>
+      <w:lvlText w:val="%1."/>
+      <w:lvlJc w:val="left"/>
+      <w:pPr>
+        <w:tabs>
+          <w:tab w:val="num" w:pos="720"/>
+        </w:tabs>
+        <w:ind w:left="720" w:hanging="360"/>
+      </w:pPr>
+    </w:lvl>
+    <w:lvl w:ilvl="1" w:tentative="1">
+      <w:start w:val="1"/>
+      <w:numFmt w:val="decimal"/>
+      <w:lvlText w:val="%2."/>
+      <w:lvlJc w:val="left"/>
+      <w:pPr>
+        <w:tabs>
+          <w:tab w:val="num" w:pos="1440"/>
+        </w:tabs>
+        <w:ind w:left="1440" w:hanging="360"/>
+      </w:pPr>
+    </w:lvl>
+    <w:lvl w:ilvl="2" w:tentative="1">
+      <w:start w:val="1"/>
+      <w:numFmt w:val="decimal"/>
+      <w:lvlText w:val="%3."/>
+      <w:lvlJc w:val="left"/>
+      <w:pPr>
+        <w:tabs>
+          <w:tab w:val="num" w:pos="2160"/>
+        </w:tabs>
+        <w:ind w:left="2160" w:hanging="360"/>
+      </w:pPr>
+    </w:lvl>
+    <w:lvl w:ilvl="3" w:tentative="1">
+      <w:start w:val="1"/>
+      <w:numFmt w:val="decimal"/>
+      <w:lvlText w:val="%4."/>
+      <w:lvlJc w:val="left"/>
+      <w:pPr>
+        <w:tabs>
+          <w:tab w:val="num" w:pos="2880"/>
+        </w:tabs>
+        <w:ind w:left="2880" w:hanging="360"/>
+      </w:pPr>
+    </w:lvl>
+    <w:lvl w:ilvl="4" w:tentative="1">
+      <w:start w:val="1"/>
+      <w:numFmt w:val="decimal"/>
+      <w:lvlText w:val="%5."/>
+      <w:lvlJc w:val="left"/>
+      <w:pPr>
+        <w:tabs>
+          <w:tab w:val="num" w:pos="3600"/>
+        </w:tabs>
+        <w:ind w:left="3600" w:hanging="360"/>
+      </w:pPr>
+    </w:lvl>
+    <w:lvl w:ilvl="5" w:tentative="1">
+      <w:start w:val="1"/>
+      <w:numFmt w:val="decimal"/>
+      <w:lvlText w:val="%6."/>
+      <w:lvlJc w:val="left"/>
+      <w:pPr>
+        <w:tabs>
+          <w:tab w:val="num" w:pos="4320"/>
+        </w:tabs>
+        <w:ind w:left="4320" w:hanging="360"/>
+      </w:pPr>
+    </w:lvl>
+    <w:lvl w:ilvl="6" w:tentative="1">
+      <w:start w:val="1"/>
+      <w:numFmt w:val="decimal"/>
+      <w:lvlText w:val="%7."/>
+      <w:lvlJc w:val="left"/>
+      <w:pPr>
+        <w:tabs>
+          <w:tab w:val="num" w:pos="5040"/>
+        </w:tabs>
+        <w:ind w:left="5040" w:hanging="360"/>
+      </w:pPr>
+    </w:lvl>
+    <w:lvl w:ilvl="7" w:tentative="1">
+      <w:start w:val="1"/>
+      <w:numFmt w:val="decimal"/>
+      <w:lvlText w:val="%8."/>
+      <w:lvlJc w:val="left"/>
+      <w:pPr>
+        <w:tabs>
+          <w:tab w:val="num" w:pos="5760"/>
+        </w:tabs>
+        <w:ind w:left="5760" w:hanging="360"/>
+      </w:pPr>
+    </w:lvl>
+    <w:lvl w:ilvl="8" w:tentative="1">
+      <w:start w:val="1"/>
+      <w:numFmt w:val="decimal"/>
+      <w:lvlText w:val="%9."/>
+      <w:lvlJc w:val="left"/>
+      <w:pPr>
+        <w:tabs>
+          <w:tab w:val="num" w:pos="6480"/>
+        </w:tabs>
+        <w:ind w:left="6480" w:hanging="360"/>
+      </w:pPr>
+    </w:lvl>
+  </w:abstractNum>
+  <w:abstractNum w:abstractNumId="24" w15:restartNumberingAfterBreak="0">
     <w:nsid w:val="73380324"/>
     <w:multiLevelType w:val="multilevel"/>
     <w:tmpl w:val="4A18D026"/>
@@ -11257,7 +14230,7 @@
       </w:rPr>
     </w:lvl>
   </w:abstractNum>
-  <w:abstractNum w:abstractNumId="21" w15:restartNumberingAfterBreak="0">
+  <w:abstractNum w:abstractNumId="25" w15:restartNumberingAfterBreak="0">
     <w:nsid w:val="764208C9"/>
     <w:multiLevelType w:val="multilevel"/>
     <w:tmpl w:val="622CA85E"/>
@@ -11381,7 +14354,7 @@
       </w:rPr>
     </w:lvl>
   </w:abstractNum>
-  <w:abstractNum w:abstractNumId="22" w15:restartNumberingAfterBreak="0">
+  <w:abstractNum w:abstractNumId="26" w15:restartNumberingAfterBreak="0">
     <w:nsid w:val="777C0F78"/>
     <w:multiLevelType w:val="multilevel"/>
     <w:tmpl w:val="226AB80C"/>
@@ -11504,7 +14477,7 @@
       </w:rPr>
     </w:lvl>
   </w:abstractNum>
-  <w:abstractNum w:abstractNumId="23" w15:restartNumberingAfterBreak="0">
+  <w:abstractNum w:abstractNumId="27" w15:restartNumberingAfterBreak="0">
     <w:nsid w:val="7ABB273C"/>
     <w:multiLevelType w:val="multilevel"/>
     <w:tmpl w:val="D9A4FD1E"/>
@@ -11627,7 +14600,7 @@
       </w:rPr>
     </w:lvl>
   </w:abstractNum>
-  <w:abstractNum w:abstractNumId="24" w15:restartNumberingAfterBreak="0">
+  <w:abstractNum w:abstractNumId="28" w15:restartNumberingAfterBreak="0">
     <w:nsid w:val="7CA647A2"/>
     <w:multiLevelType w:val="multilevel"/>
     <w:tmpl w:val="8C8C6A74"/>
@@ -11750,65 +14723,178 @@
       </w:rPr>
     </w:lvl>
   </w:abstractNum>
+  <w:abstractNum w:abstractNumId="29" w15:restartNumberingAfterBreak="0">
+    <w:nsid w:val="7D352768"/>
+    <w:multiLevelType w:val="multilevel"/>
+    <w:tmpl w:val="F766B218"/>
+    <w:lvl w:ilvl="0">
+      <w:start w:val="3"/>
+      <w:numFmt w:val="decimal"/>
+      <w:lvlText w:val="%1."/>
+      <w:lvlJc w:val="left"/>
+      <w:pPr>
+        <w:tabs>
+          <w:tab w:val="num" w:pos="720"/>
+        </w:tabs>
+        <w:ind w:left="720" w:hanging="360"/>
+      </w:pPr>
+    </w:lvl>
+    <w:lvl w:ilvl="1" w:tentative="1">
+      <w:start w:val="1"/>
+      <w:numFmt w:val="decimal"/>
+      <w:lvlText w:val="%2."/>
+      <w:lvlJc w:val="left"/>
+      <w:pPr>
+        <w:tabs>
+          <w:tab w:val="num" w:pos="1440"/>
+        </w:tabs>
+        <w:ind w:left="1440" w:hanging="360"/>
+      </w:pPr>
+    </w:lvl>
+    <w:lvl w:ilvl="2" w:tentative="1">
+      <w:start w:val="1"/>
+      <w:numFmt w:val="decimal"/>
+      <w:lvlText w:val="%3."/>
+      <w:lvlJc w:val="left"/>
+      <w:pPr>
+        <w:tabs>
+          <w:tab w:val="num" w:pos="2160"/>
+        </w:tabs>
+        <w:ind w:left="2160" w:hanging="360"/>
+      </w:pPr>
+    </w:lvl>
+    <w:lvl w:ilvl="3" w:tentative="1">
+      <w:start w:val="1"/>
+      <w:numFmt w:val="decimal"/>
+      <w:lvlText w:val="%4."/>
+      <w:lvlJc w:val="left"/>
+      <w:pPr>
+        <w:tabs>
+          <w:tab w:val="num" w:pos="2880"/>
+        </w:tabs>
+        <w:ind w:left="2880" w:hanging="360"/>
+      </w:pPr>
+    </w:lvl>
+    <w:lvl w:ilvl="4" w:tentative="1">
+      <w:start w:val="1"/>
+      <w:numFmt w:val="decimal"/>
+      <w:lvlText w:val="%5."/>
+      <w:lvlJc w:val="left"/>
+      <w:pPr>
+        <w:tabs>
+          <w:tab w:val="num" w:pos="3600"/>
+        </w:tabs>
+        <w:ind w:left="3600" w:hanging="360"/>
+      </w:pPr>
+    </w:lvl>
+    <w:lvl w:ilvl="5" w:tentative="1">
+      <w:start w:val="1"/>
+      <w:numFmt w:val="decimal"/>
+      <w:lvlText w:val="%6."/>
+      <w:lvlJc w:val="left"/>
+      <w:pPr>
+        <w:tabs>
+          <w:tab w:val="num" w:pos="4320"/>
+        </w:tabs>
+        <w:ind w:left="4320" w:hanging="360"/>
+      </w:pPr>
+    </w:lvl>
+    <w:lvl w:ilvl="6" w:tentative="1">
+      <w:start w:val="1"/>
+      <w:numFmt w:val="decimal"/>
+      <w:lvlText w:val="%7."/>
+      <w:lvlJc w:val="left"/>
+      <w:pPr>
+        <w:tabs>
+          <w:tab w:val="num" w:pos="5040"/>
+        </w:tabs>
+        <w:ind w:left="5040" w:hanging="360"/>
+      </w:pPr>
+    </w:lvl>
+    <w:lvl w:ilvl="7" w:tentative="1">
+      <w:start w:val="1"/>
+      <w:numFmt w:val="decimal"/>
+      <w:lvlText w:val="%8."/>
+      <w:lvlJc w:val="left"/>
+      <w:pPr>
+        <w:tabs>
+          <w:tab w:val="num" w:pos="5760"/>
+        </w:tabs>
+        <w:ind w:left="5760" w:hanging="360"/>
+      </w:pPr>
+    </w:lvl>
+    <w:lvl w:ilvl="8" w:tentative="1">
+      <w:start w:val="1"/>
+      <w:numFmt w:val="decimal"/>
+      <w:lvlText w:val="%9."/>
+      <w:lvlJc w:val="left"/>
+      <w:pPr>
+        <w:tabs>
+          <w:tab w:val="num" w:pos="6480"/>
+        </w:tabs>
+        <w:ind w:left="6480" w:hanging="360"/>
+      </w:pPr>
+    </w:lvl>
+  </w:abstractNum>
   <w:num w:numId="1">
-    <w:abstractNumId w:val="23"/>
+    <w:abstractNumId w:val="27"/>
   </w:num>
   <w:num w:numId="2">
+    <w:abstractNumId w:val="25"/>
+  </w:num>
+  <w:num w:numId="3">
     <w:abstractNumId w:val="21"/>
   </w:num>
-  <w:num w:numId="3">
-    <w:abstractNumId w:val="18"/>
-  </w:num>
   <w:num w:numId="4">
-    <w:abstractNumId w:val="10"/>
+    <w:abstractNumId w:val="11"/>
   </w:num>
   <w:num w:numId="5">
-    <w:abstractNumId w:val="22"/>
+    <w:abstractNumId w:val="26"/>
   </w:num>
   <w:num w:numId="6">
-    <w:abstractNumId w:val="5"/>
+    <w:abstractNumId w:val="6"/>
   </w:num>
   <w:num w:numId="7">
     <w:abstractNumId w:val="1"/>
   </w:num>
   <w:num w:numId="8">
-    <w:abstractNumId w:val="19"/>
+    <w:abstractNumId w:val="22"/>
   </w:num>
   <w:num w:numId="9">
+    <w:abstractNumId w:val="18"/>
+  </w:num>
+  <w:num w:numId="10">
     <w:abstractNumId w:val="16"/>
   </w:num>
-  <w:num w:numId="10">
+  <w:num w:numId="11">
+    <w:abstractNumId w:val="9"/>
+  </w:num>
+  <w:num w:numId="12">
+    <w:abstractNumId w:val="24"/>
+  </w:num>
+  <w:num w:numId="13">
+    <w:abstractNumId w:val="28"/>
+  </w:num>
+  <w:num w:numId="14">
+    <w:abstractNumId w:val="7"/>
+  </w:num>
+  <w:num w:numId="15">
+    <w:abstractNumId w:val="8"/>
+  </w:num>
+  <w:num w:numId="16">
     <w:abstractNumId w:val="15"/>
   </w:num>
-  <w:num w:numId="11">
-    <w:abstractNumId w:val="8"/>
-  </w:num>
-  <w:num w:numId="12">
-    <w:abstractNumId w:val="20"/>
-  </w:num>
-  <w:num w:numId="13">
-    <w:abstractNumId w:val="24"/>
-  </w:num>
-  <w:num w:numId="14">
-    <w:abstractNumId w:val="6"/>
-  </w:num>
-  <w:num w:numId="15">
-    <w:abstractNumId w:val="7"/>
-  </w:num>
-  <w:num w:numId="16">
-    <w:abstractNumId w:val="14"/>
-  </w:num>
   <w:num w:numId="17">
-    <w:abstractNumId w:val="9"/>
+    <w:abstractNumId w:val="10"/>
   </w:num>
   <w:num w:numId="18">
     <w:abstractNumId w:val="3"/>
   </w:num>
   <w:num w:numId="19">
-    <w:abstractNumId w:val="13"/>
+    <w:abstractNumId w:val="14"/>
   </w:num>
   <w:num w:numId="20">
-    <w:abstractNumId w:val="11"/>
+    <w:abstractNumId w:val="12"/>
   </w:num>
   <w:num w:numId="21">
     <w:abstractNumId w:val="2"/>
@@ -11817,10 +14903,10 @@
     <w:abstractNumId w:val="4"/>
   </w:num>
   <w:num w:numId="23">
-    <w:abstractNumId w:val="17"/>
+    <w:abstractNumId w:val="20"/>
   </w:num>
   <w:num w:numId="24">
-    <w:abstractNumId w:val="12"/>
+    <w:abstractNumId w:val="13"/>
     <w:lvlOverride w:ilvl="0">
       <w:lvl w:ilvl="0">
         <w:numFmt w:val="decimal"/>
@@ -11831,6 +14917,49 @@
   </w:num>
   <w:num w:numId="25">
     <w:abstractNumId w:val="0"/>
+    <w:lvlOverride w:ilvl="0">
+      <w:lvl w:ilvl="0">
+        <w:numFmt w:val="decimal"/>
+        <w:lvlText w:val="%1."/>
+        <w:lvlJc w:val="left"/>
+      </w:lvl>
+    </w:lvlOverride>
+  </w:num>
+  <w:num w:numId="26">
+    <w:abstractNumId w:val="23"/>
+  </w:num>
+  <w:num w:numId="27">
+    <w:abstractNumId w:val="5"/>
+    <w:lvlOverride w:ilvl="0">
+      <w:lvl w:ilvl="0">
+        <w:numFmt w:val="decimal"/>
+        <w:lvlText w:val="%1."/>
+        <w:lvlJc w:val="left"/>
+      </w:lvl>
+    </w:lvlOverride>
+  </w:num>
+  <w:num w:numId="28">
+    <w:abstractNumId w:val="29"/>
+    <w:lvlOverride w:ilvl="0">
+      <w:lvl w:ilvl="0">
+        <w:numFmt w:val="decimal"/>
+        <w:lvlText w:val="%1."/>
+        <w:lvlJc w:val="left"/>
+      </w:lvl>
+    </w:lvlOverride>
+  </w:num>
+  <w:num w:numId="29">
+    <w:abstractNumId w:val="19"/>
+    <w:lvlOverride w:ilvl="0">
+      <w:lvl w:ilvl="0">
+        <w:numFmt w:val="decimal"/>
+        <w:lvlText w:val="%1."/>
+        <w:lvlJc w:val="left"/>
+      </w:lvl>
+    </w:lvlOverride>
+  </w:num>
+  <w:num w:numId="30">
+    <w:abstractNumId w:val="17"/>
     <w:lvlOverride w:ilvl="0">
       <w:lvl w:ilvl="0">
         <w:numFmt w:val="decimal"/>
@@ -11855,7 +14984,7 @@
     </w:rPrDefault>
     <w:pPrDefault/>
   </w:docDefaults>
-  <w:latentStyles w:defLockedState="0" w:defUIPriority="99" w:defSemiHidden="0" w:defUnhideWhenUsed="0" w:defQFormat="0" w:count="377">
+  <w:latentStyles w:defLockedState="0" w:defUIPriority="99" w:defSemiHidden="0" w:defUnhideWhenUsed="0" w:defQFormat="0" w:count="375">
     <w:lsdException w:name="Normal" w:uiPriority="0" w:qFormat="1"/>
     <w:lsdException w:name="heading 1" w:uiPriority="9" w:qFormat="1"/>
     <w:lsdException w:name="heading 2" w:semiHidden="1" w:uiPriority="9" w:unhideWhenUsed="1" w:qFormat="1"/>
@@ -12231,8 +15360,6 @@
     <w:lsdException w:name="Smart Hyperlink" w:semiHidden="1" w:unhideWhenUsed="1"/>
     <w:lsdException w:name="Hashtag" w:semiHidden="1" w:unhideWhenUsed="1"/>
     <w:lsdException w:name="Unresolved Mention" w:semiHidden="1" w:unhideWhenUsed="1"/>
-    <w:lsdException w:name="Smart Link" w:semiHidden="1" w:unhideWhenUsed="1"/>
-    <w:lsdException w:name="Smart Link Error" w:semiHidden="1" w:unhideWhenUsed="1"/>
   </w:latentStyles>
   <w:style w:type="paragraph" w:default="1" w:styleId="Normal">
     <w:name w:val="Normal"/>
@@ -15891,7 +19018,7 @@
 </file>
 
 <file path=customXml/itemProps1.xml><?xml version="1.0" encoding="utf-8"?>
-<ds:datastoreItem xmlns:ds="http://schemas.openxmlformats.org/officeDocument/2006/customXml" ds:itemID="{79FEB6F7-689D-482F-A2A6-36E5E3E14B55}">
+<ds:datastoreItem xmlns:ds="http://schemas.openxmlformats.org/officeDocument/2006/customXml" ds:itemID="{260A627E-1F6D-4393-95A8-5DB61C315775}">
   <ds:schemaRefs>
     <ds:schemaRef ds:uri="http://schemas.openxmlformats.org/officeDocument/2006/bibliography"/>
   </ds:schemaRefs>

</xml_diff>